<commit_message>
added ref to github
</commit_message>
<xml_diff>
--- a/Полный текст.docx
+++ b/Полный текст.docx
@@ -1504,7 +1504,7 @@
           <w:szCs w:val="28"/>
         </w:rPr>
         <w:drawing>
-          <wp:inline distT="0" distB="0" distL="0" distR="0" wp14:anchorId="4DEBE1C2" wp14:editId="6D40ACD6">
+          <wp:inline distT="0" distB="0" distL="0" distR="0" wp14:anchorId="3092C6CE" wp14:editId="09E1918C">
             <wp:extent cx="2543175" cy="533400"/>
             <wp:effectExtent l="0" t="0" r="9525" b="0"/>
             <wp:docPr id="1" name="Рисунок 1"/>
@@ -1593,7 +1593,7 @@
           <w:szCs w:val="28"/>
         </w:rPr>
         <w:drawing>
-          <wp:inline distT="0" distB="0" distL="0" distR="0" wp14:anchorId="65337404" wp14:editId="01F6BB69">
+          <wp:inline distT="0" distB="0" distL="0" distR="0" wp14:anchorId="2D9970FE" wp14:editId="72907E89">
             <wp:extent cx="2257425" cy="476250"/>
             <wp:effectExtent l="0" t="0" r="9525" b="0"/>
             <wp:docPr id="2" name="Рисунок 2"/>
@@ -1664,7 +1664,7 @@
           <w:szCs w:val="28"/>
         </w:rPr>
         <w:drawing>
-          <wp:inline distT="0" distB="0" distL="0" distR="0" wp14:anchorId="71806B95" wp14:editId="66AC150F">
+          <wp:inline distT="0" distB="0" distL="0" distR="0" wp14:anchorId="2C534BCD" wp14:editId="128FBF08">
             <wp:extent cx="3009900" cy="704850"/>
             <wp:effectExtent l="0" t="0" r="0" b="0"/>
             <wp:docPr id="3" name="Рисунок 3"/>
@@ -1787,7 +1787,7 @@
           <w:szCs w:val="28"/>
         </w:rPr>
         <w:drawing>
-          <wp:inline distT="0" distB="0" distL="0" distR="0" wp14:anchorId="72B0E0CC" wp14:editId="06ACF816">
+          <wp:inline distT="0" distB="0" distL="0" distR="0" wp14:anchorId="2FA05B4B" wp14:editId="35DB075E">
             <wp:extent cx="1724025" cy="561975"/>
             <wp:effectExtent l="0" t="0" r="9525" b="9525"/>
             <wp:docPr id="4" name="Рисунок 4"/>
@@ -1864,7 +1864,7 @@
           <w:szCs w:val="28"/>
         </w:rPr>
         <w:drawing>
-          <wp:inline distT="0" distB="0" distL="0" distR="0" wp14:anchorId="34B60EC7" wp14:editId="4761B744">
+          <wp:inline distT="0" distB="0" distL="0" distR="0" wp14:anchorId="2EB660B0" wp14:editId="25A81AFA">
             <wp:extent cx="1047750" cy="276225"/>
             <wp:effectExtent l="0" t="0" r="0" b="9525"/>
             <wp:docPr id="5" name="Рисунок 5"/>
@@ -2072,7 +2072,7 @@
           <w:szCs w:val="28"/>
         </w:rPr>
         <w:drawing>
-          <wp:inline distT="0" distB="0" distL="0" distR="0" wp14:anchorId="0AC096C7" wp14:editId="1965196D">
+          <wp:inline distT="0" distB="0" distL="0" distR="0" wp14:anchorId="3D1FB6E5" wp14:editId="04B85360">
             <wp:extent cx="2171700" cy="647700"/>
             <wp:effectExtent l="0" t="0" r="0" b="0"/>
             <wp:docPr id="6" name="Рисунок 6"/>
@@ -2162,7 +2162,7 @@
           <w:szCs w:val="28"/>
         </w:rPr>
         <w:drawing>
-          <wp:inline distT="0" distB="0" distL="0" distR="0" wp14:anchorId="568D28DD" wp14:editId="00657DF5">
+          <wp:inline distT="0" distB="0" distL="0" distR="0" wp14:anchorId="2E6337BC" wp14:editId="2F5DE111">
             <wp:extent cx="2914650" cy="609600"/>
             <wp:effectExtent l="0" t="0" r="0" b="0"/>
             <wp:docPr id="7" name="Рисунок 7"/>
@@ -2281,7 +2281,7 @@
         </w:rPr>
         <w:lastRenderedPageBreak/>
         <w:drawing>
-          <wp:inline distT="0" distB="0" distL="0" distR="0" wp14:anchorId="509DC10C" wp14:editId="4F03C72C">
+          <wp:inline distT="0" distB="0" distL="0" distR="0" wp14:anchorId="3F9024BD" wp14:editId="17DE3F27">
             <wp:extent cx="5810250" cy="3009900"/>
             <wp:effectExtent l="0" t="0" r="0" b="0"/>
             <wp:docPr id="8" name="Рисунок 8"/>
@@ -2354,7 +2354,7 @@
           <w:szCs w:val="28"/>
         </w:rPr>
         <w:drawing>
-          <wp:inline distT="0" distB="0" distL="0" distR="0" wp14:anchorId="5EFCB4BB" wp14:editId="1FAE4A4B">
+          <wp:inline distT="0" distB="0" distL="0" distR="0" wp14:anchorId="44298280" wp14:editId="07803F58">
             <wp:extent cx="5972175" cy="2514600"/>
             <wp:effectExtent l="0" t="0" r="9525" b="0"/>
             <wp:docPr id="9" name="Рисунок 9"/>
@@ -2400,7 +2400,6 @@
           <w:szCs w:val="28"/>
         </w:rPr>
       </w:pPr>
-      <w:bookmarkStart w:id="0" w:name="_GoBack"/>
       <w:r>
         <w:rPr>
           <w:rFonts w:ascii="Times New Roman" w:hAnsi="Times New Roman" w:cs="Times New Roman"/>
@@ -2410,7 +2409,7 @@
         </w:rPr>
         <w:lastRenderedPageBreak/>
         <w:drawing>
-          <wp:inline distT="0" distB="0" distL="0" distR="0" wp14:anchorId="7C64E959" wp14:editId="4658EDD3">
+          <wp:inline distT="0" distB="0" distL="0" distR="0" wp14:anchorId="5E0ADA73" wp14:editId="616B528E">
             <wp:extent cx="5953125" cy="4257675"/>
             <wp:effectExtent l="0" t="0" r="9525" b="9525"/>
             <wp:docPr id="10" name="Рисунок 10"/>
@@ -2445,7 +2444,6 @@
           </wp:inline>
         </w:drawing>
       </w:r>
-      <w:bookmarkEnd w:id="0"/>
     </w:p>
     <w:p>
       <w:pPr>
@@ -2664,7 +2662,7 @@
           <w:szCs w:val="28"/>
         </w:rPr>
         <w:drawing>
-          <wp:inline distT="0" distB="0" distL="0" distR="0" wp14:anchorId="5CA8801B" wp14:editId="47477E73">
+          <wp:inline distT="0" distB="0" distL="0" distR="0" wp14:anchorId="6D4AF730" wp14:editId="6FF9D1F6">
             <wp:extent cx="6120130" cy="378460"/>
             <wp:effectExtent l="0" t="0" r="0" b="2540"/>
             <wp:docPr id="11" name="Рисунок 11"/>
@@ -3032,7 +3030,7 @@
           <w:szCs w:val="28"/>
         </w:rPr>
         <w:drawing>
-          <wp:inline distT="0" distB="0" distL="0" distR="0" wp14:anchorId="1CCAD82C" wp14:editId="2CD3D405">
+          <wp:inline distT="0" distB="0" distL="0" distR="0" wp14:anchorId="5DF8CF5D" wp14:editId="2D380C83">
             <wp:extent cx="3000375" cy="666750"/>
             <wp:effectExtent l="0" t="0" r="9525" b="0"/>
             <wp:docPr id="12" name="Рисунок 12"/>
@@ -3224,7 +3222,7 @@
           <w:szCs w:val="28"/>
         </w:rPr>
         <w:drawing>
-          <wp:inline distT="0" distB="0" distL="0" distR="0" wp14:anchorId="55799AF5" wp14:editId="353A8C5C">
+          <wp:inline distT="0" distB="0" distL="0" distR="0" wp14:anchorId="5A44BC61" wp14:editId="19FBB752">
             <wp:extent cx="5534025" cy="1095375"/>
             <wp:effectExtent l="0" t="0" r="9525" b="9525"/>
             <wp:docPr id="13" name="Рисунок 13"/>
@@ -3482,7 +3480,7 @@
         </w:rPr>
         <w:lastRenderedPageBreak/>
         <w:drawing>
-          <wp:inline distT="0" distB="0" distL="0" distR="0" wp14:anchorId="222779B8" wp14:editId="5F754895">
+          <wp:inline distT="0" distB="0" distL="0" distR="0" wp14:anchorId="68B495B6" wp14:editId="72E0478C">
             <wp:extent cx="5553075" cy="733425"/>
             <wp:effectExtent l="0" t="0" r="9525" b="9525"/>
             <wp:docPr id="14" name="Рисунок 14"/>
@@ -3725,7 +3723,7 @@
         </w:rPr>
         <w:lastRenderedPageBreak/>
         <w:drawing>
-          <wp:inline distT="0" distB="0" distL="0" distR="0" wp14:anchorId="29A4DD64" wp14:editId="34CE15CD">
+          <wp:inline distT="0" distB="0" distL="0" distR="0" wp14:anchorId="2125BD4C" wp14:editId="3FDBD4C4">
             <wp:extent cx="6120130" cy="3870960"/>
             <wp:effectExtent l="0" t="0" r="0" b="0"/>
             <wp:docPr id="15" name="Рисунок 15" descr="Иллюстрация компромисса между смещением и разбросом"/>
@@ -4240,7 +4238,7 @@
           <w:szCs w:val="28"/>
         </w:rPr>
         <w:drawing>
-          <wp:inline distT="0" distB="0" distL="0" distR="0" wp14:anchorId="61273675" wp14:editId="3861104E">
+          <wp:inline distT="0" distB="0" distL="0" distR="0" wp14:anchorId="6F7E39F8" wp14:editId="5882C5F8">
             <wp:extent cx="6120130" cy="2813685"/>
             <wp:effectExtent l="0" t="0" r="0" b="5715"/>
             <wp:docPr id="16" name="Рисунок 16" descr="Иллюстрация процесса бустрэпа"/>
@@ -4571,7 +4569,7 @@
           <w:szCs w:val="28"/>
         </w:rPr>
         <w:drawing>
-          <wp:inline distT="0" distB="0" distL="0" distR="0" wp14:anchorId="5F5DB8A8" wp14:editId="2981EFF5">
+          <wp:inline distT="0" distB="0" distL="0" distR="0" wp14:anchorId="2BF1A412" wp14:editId="70300C5F">
             <wp:extent cx="6120130" cy="158750"/>
             <wp:effectExtent l="0" t="0" r="0" b="0"/>
             <wp:docPr id="18" name="Рисунок 18"/>
@@ -4644,7 +4642,7 @@
           <w:szCs w:val="28"/>
         </w:rPr>
         <w:drawing>
-          <wp:inline distT="0" distB="0" distL="0" distR="0" wp14:anchorId="78DF4532" wp14:editId="286E7C09">
+          <wp:inline distT="0" distB="0" distL="0" distR="0" wp14:anchorId="7E577D70" wp14:editId="7D74254C">
             <wp:extent cx="1695450" cy="201155"/>
             <wp:effectExtent l="0" t="0" r="0" b="8890"/>
             <wp:docPr id="19" name="Рисунок 19"/>
@@ -4726,7 +4724,7 @@
           <w:szCs w:val="28"/>
         </w:rPr>
         <w:drawing>
-          <wp:inline distT="0" distB="0" distL="0" distR="0" wp14:anchorId="31993C43" wp14:editId="5EA9ABC2">
+          <wp:inline distT="0" distB="0" distL="0" distR="0" wp14:anchorId="6BC7DF4D" wp14:editId="6DCE6F34">
             <wp:extent cx="6120130" cy="810895"/>
             <wp:effectExtent l="0" t="0" r="0" b="8255"/>
             <wp:docPr id="20" name="Рисунок 20"/>
@@ -5497,7 +5495,7 @@
           <w:lang w:eastAsia="ru-RU"/>
         </w:rPr>
         <w:drawing>
-          <wp:inline distT="0" distB="0" distL="0" distR="0" wp14:anchorId="3946AC7D" wp14:editId="67540961">
+          <wp:inline distT="0" distB="0" distL="0" distR="0" wp14:anchorId="238CFCD4" wp14:editId="72CC09E2">
             <wp:extent cx="4286250" cy="1200150"/>
             <wp:effectExtent l="0" t="0" r="0" b="0"/>
             <wp:docPr id="21" name="Рисунок 21"/>
@@ -5655,7 +5653,7 @@
           <w:lang w:eastAsia="ru-RU"/>
         </w:rPr>
         <w:drawing>
-          <wp:inline distT="0" distB="0" distL="0" distR="0" wp14:anchorId="1DF8C381" wp14:editId="6B70E99A">
+          <wp:inline distT="0" distB="0" distL="0" distR="0" wp14:anchorId="18A41E23" wp14:editId="6B24E214">
             <wp:extent cx="4286250" cy="1276350"/>
             <wp:effectExtent l="0" t="0" r="0" b="0"/>
             <wp:docPr id="22" name="Рисунок 22"/>
@@ -6644,7 +6642,7 @@
           <w:lang w:eastAsia="ru-RU"/>
         </w:rPr>
         <w:drawing>
-          <wp:inline distT="0" distB="0" distL="0" distR="0" wp14:anchorId="0A6C5BF4" wp14:editId="7A10512A">
+          <wp:inline distT="0" distB="0" distL="0" distR="0" wp14:anchorId="01021068" wp14:editId="473C1210">
             <wp:extent cx="457200" cy="152400"/>
             <wp:effectExtent l="0" t="0" r="0" b="0"/>
             <wp:docPr id="24" name="Рисунок 24"/>
@@ -7719,7 +7717,7 @@
           <w:lang w:eastAsia="ru-RU"/>
         </w:rPr>
         <w:drawing>
-          <wp:inline distT="0" distB="0" distL="0" distR="0" wp14:anchorId="043F263C" wp14:editId="05AA8F9C">
+          <wp:inline distT="0" distB="0" distL="0" distR="0" wp14:anchorId="668DD710" wp14:editId="6A8071A7">
             <wp:extent cx="4124325" cy="3400425"/>
             <wp:effectExtent l="0" t="0" r="9525" b="0"/>
             <wp:docPr id="26" name="Рисунок 26"/>
@@ -8300,7 +8298,7 @@
           <w:lang w:eastAsia="ru-RU"/>
         </w:rPr>
         <w:drawing>
-          <wp:inline distT="0" distB="0" distL="0" distR="0" wp14:anchorId="7B5415E8" wp14:editId="63D954FF">
+          <wp:inline distT="0" distB="0" distL="0" distR="0" wp14:anchorId="5C9502A3" wp14:editId="5B93016D">
             <wp:extent cx="4124325" cy="3400425"/>
             <wp:effectExtent l="0" t="0" r="9525" b="0"/>
             <wp:docPr id="27" name="Рисунок 27"/>
@@ -8391,7 +8389,7 @@
           <w:lang w:eastAsia="ru-RU"/>
         </w:rPr>
         <w:drawing>
-          <wp:inline distT="0" distB="0" distL="0" distR="0" wp14:anchorId="239EB43F" wp14:editId="1A75A729">
+          <wp:inline distT="0" distB="0" distL="0" distR="0" wp14:anchorId="31AAA71D" wp14:editId="7AD9C851">
             <wp:extent cx="5940425" cy="2359025"/>
             <wp:effectExtent l="0" t="0" r="3175" b="3175"/>
             <wp:docPr id="28" name="Рисунок 28"/>
@@ -8908,7 +8906,7 @@
           <w:lang w:eastAsia="ru-RU"/>
         </w:rPr>
         <w:drawing>
-          <wp:inline distT="0" distB="0" distL="0" distR="0" wp14:anchorId="2E9A944E" wp14:editId="7B3847F4">
+          <wp:inline distT="0" distB="0" distL="0" distR="0" wp14:anchorId="0FE6C1E4" wp14:editId="22A9020D">
             <wp:extent cx="4124325" cy="3400425"/>
             <wp:effectExtent l="0" t="0" r="9525" b="0"/>
             <wp:docPr id="29" name="Рисунок 29"/>
@@ -9518,7 +9516,7 @@
         </w:rPr>
         <w:lastRenderedPageBreak/>
         <w:drawing>
-          <wp:inline distT="0" distB="0" distL="0" distR="0" wp14:anchorId="392D50C1" wp14:editId="1A7FD25C">
+          <wp:inline distT="0" distB="0" distL="0" distR="0" wp14:anchorId="48C0655E" wp14:editId="17FDAD47">
             <wp:extent cx="4124325" cy="3400425"/>
             <wp:effectExtent l="0" t="0" r="9525" b="0"/>
             <wp:docPr id="30" name="Рисунок 30"/>
@@ -12620,7 +12618,7 @@
         </w:rPr>
         <w:lastRenderedPageBreak/>
         <w:drawing>
-          <wp:inline distT="0" distB="0" distL="0" distR="0" wp14:anchorId="34B5C985" wp14:editId="3D00D2B3">
+          <wp:inline distT="0" distB="0" distL="0" distR="0" wp14:anchorId="79ED465F" wp14:editId="1EB19297">
             <wp:extent cx="4124325" cy="3400425"/>
             <wp:effectExtent l="0" t="0" r="9525" b="0"/>
             <wp:docPr id="31" name="Рисунок 31"/>
@@ -14180,6 +14178,28 @@
           <w:sz w:val="28"/>
           <w:szCs w:val="28"/>
         </w:rPr>
+        <w:t>https://github.com/ghbdtncjctl/kkkkk</w:t>
+      </w:r>
+    </w:p>
+    <w:p>
+      <w:pPr>
+        <w:pStyle w:val="a6"/>
+        <w:numPr>
+          <w:ilvl w:val="0"/>
+          <w:numId w:val="9"/>
+        </w:numPr>
+        <w:rPr>
+          <w:rFonts w:ascii="Times New Roman" w:hAnsi="Times New Roman" w:cs="Times New Roman"/>
+          <w:sz w:val="28"/>
+          <w:szCs w:val="28"/>
+        </w:rPr>
+      </w:pPr>
+      <w:r>
+        <w:rPr>
+          <w:rFonts w:ascii="Times New Roman" w:hAnsi="Times New Roman" w:cs="Times New Roman"/>
+          <w:sz w:val="28"/>
+          <w:szCs w:val="28"/>
+        </w:rPr>
         <w:t>https://medium.com/open-machine-learning-course</w:t>
       </w:r>
     </w:p>
@@ -14205,6 +14225,8 @@
         </w:rPr>
         <w:t>https://www.hse.ru/mirror/pubs/share/215285956</w:t>
       </w:r>
+      <w:bookmarkStart w:id="0" w:name="_GoBack"/>
+      <w:bookmarkEnd w:id="0"/>
     </w:p>
     <w:p>
       <w:pPr>

</xml_diff>

<commit_message>
changed pictures with l1
</commit_message>
<xml_diff>
--- a/Полный текст.docx
+++ b/Полный текст.docx
@@ -23418,9 +23418,9 @@
         </w:rPr>
         <w:lastRenderedPageBreak/>
         <w:drawing>
-          <wp:inline distT="0" distB="0" distL="0" distR="0" wp14:anchorId="668DD710" wp14:editId="6A8071A7">
-            <wp:extent cx="4124325" cy="3400425"/>
-            <wp:effectExtent l="0" t="0" r="9525" b="0"/>
+          <wp:inline distT="0" distB="0" distL="0" distR="0" wp14:anchorId="668DD710" wp14:editId="7A6B356E">
+            <wp:extent cx="4956122" cy="4086225"/>
+            <wp:effectExtent l="0" t="0" r="0" b="0"/>
             <wp:docPr id="26" name="Рисунок 26"/>
             <wp:cNvGraphicFramePr>
               <a:graphicFrameLocks xmlns:a="http://schemas.openxmlformats.org/drawingml/2006/main" noChangeAspect="1"/>
@@ -23450,7 +23450,7 @@
                   <pic:spPr bwMode="auto">
                     <a:xfrm>
                       <a:off x="0" y="0"/>
-                      <a:ext cx="4124325" cy="3400425"/>
+                      <a:ext cx="4960806" cy="4090086"/>
                     </a:xfrm>
                     <a:prstGeom prst="rect">
                       <a:avLst/>
@@ -23592,14 +23592,16 @@
       <w:r>
         <w:rPr>
           <w:rFonts w:ascii="Times New Roman" w:eastAsia="Times New Roman" w:hAnsi="Times New Roman" w:cs="Times New Roman"/>
-          <w:sz w:val="28"/>
-          <w:szCs w:val="28"/>
-          <w:lang w:eastAsia="ru-RU"/>
-        </w:rPr>
+          <w:noProof/>
+          <w:sz w:val="28"/>
+          <w:szCs w:val="28"/>
+          <w:lang w:eastAsia="ru-RU"/>
+        </w:rPr>
+        <w:lastRenderedPageBreak/>
         <w:drawing>
-          <wp:inline distT="0" distB="0" distL="0" distR="0" wp14:anchorId="320477DB" wp14:editId="70CFA315">
-            <wp:extent cx="4173555" cy="2438400"/>
-            <wp:effectExtent l="0" t="0" r="0" b="0"/>
+          <wp:inline distT="0" distB="0" distL="0" distR="0" wp14:anchorId="320477DB" wp14:editId="420A08EA">
+            <wp:extent cx="5086350" cy="2971700"/>
+            <wp:effectExtent l="0" t="0" r="0" b="635"/>
             <wp:docPr id="10" name="Рисунок 10"/>
             <wp:cNvGraphicFramePr>
               <a:graphicFrameLocks xmlns:a="http://schemas.openxmlformats.org/drawingml/2006/main" noChangeAspect="1"/>
@@ -23620,7 +23622,7 @@
                   <pic:spPr>
                     <a:xfrm>
                       <a:off x="0" y="0"/>
-                      <a:ext cx="4201576" cy="2454771"/>
+                      <a:ext cx="5133301" cy="2999131"/>
                     </a:xfrm>
                     <a:prstGeom prst="rect">
                       <a:avLst/>
@@ -23676,7 +23678,6 @@
           <w:szCs w:val="28"/>
           <w:lang w:eastAsia="ru-RU"/>
         </w:rPr>
-        <w:lastRenderedPageBreak/>
         <w:t>3.2.</w:t>
       </w:r>
       <w:r>
@@ -23760,6 +23761,15 @@
         </w:rPr>
         <w:t>.</w:t>
       </w:r>
+      <w:r>
+        <w:rPr>
+          <w:rFonts w:ascii="Times New Roman" w:eastAsia="Times New Roman" w:hAnsi="Times New Roman" w:cs="Times New Roman"/>
+          <w:sz w:val="28"/>
+          <w:szCs w:val="28"/>
+          <w:lang w:eastAsia="ru-RU"/>
+        </w:rPr>
+        <w:t>Коэффициенты регрессии нормируем на их сумму.</w:t>
+      </w:r>
     </w:p>
     <w:p>
       <w:pPr>
@@ -23828,17 +23838,14 @@
       </w:pPr>
       <w:r>
         <w:rPr>
-          <w:rFonts w:ascii="Times New Roman" w:eastAsia="Times New Roman" w:hAnsi="Times New Roman" w:cs="Times New Roman"/>
           <w:noProof/>
-          <w:sz w:val="28"/>
-          <w:szCs w:val="28"/>
-          <w:lang w:eastAsia="ru-RU"/>
-        </w:rPr>
+        </w:rPr>
+        <w:lastRenderedPageBreak/>
         <w:drawing>
-          <wp:inline distT="0" distB="0" distL="0" distR="0" wp14:anchorId="5C9502A3" wp14:editId="5B93016D">
-            <wp:extent cx="4124325" cy="3400425"/>
-            <wp:effectExtent l="0" t="0" r="9525" b="0"/>
-            <wp:docPr id="27" name="Рисунок 27"/>
+          <wp:inline distT="0" distB="0" distL="0" distR="0" wp14:anchorId="7AE6C732" wp14:editId="1950746A">
+            <wp:extent cx="5672316" cy="3257550"/>
+            <wp:effectExtent l="0" t="0" r="5080" b="0"/>
+            <wp:docPr id="3" name="Рисунок 3"/>
             <wp:cNvGraphicFramePr>
               <a:graphicFrameLocks xmlns:a="http://schemas.openxmlformats.org/drawingml/2006/main" noChangeAspect="1"/>
             </wp:cNvGraphicFramePr>
@@ -23846,36 +23853,23 @@
               <a:graphicData uri="http://schemas.openxmlformats.org/drawingml/2006/picture">
                 <pic:pic xmlns:pic="http://schemas.openxmlformats.org/drawingml/2006/picture">
                   <pic:nvPicPr>
-                    <pic:cNvPr id="0" name="Picture 2"/>
-                    <pic:cNvPicPr>
-                      <a:picLocks noChangeAspect="1" noChangeArrowheads="1"/>
-                    </pic:cNvPicPr>
+                    <pic:cNvPr id="1" name=""/>
+                    <pic:cNvPicPr/>
                   </pic:nvPicPr>
                   <pic:blipFill>
-                    <a:blip r:embed="rId16">
-                      <a:extLst>
-                        <a:ext uri="{28A0092B-C50C-407E-A947-70E740481C1C}">
-                          <a14:useLocalDpi xmlns:a14="http://schemas.microsoft.com/office/drawing/2010/main" val="0"/>
-                        </a:ext>
-                      </a:extLst>
-                    </a:blip>
-                    <a:srcRect/>
+                    <a:blip r:embed="rId16"/>
                     <a:stretch>
                       <a:fillRect/>
                     </a:stretch>
                   </pic:blipFill>
-                  <pic:spPr bwMode="auto">
+                  <pic:spPr>
                     <a:xfrm>
                       <a:off x="0" y="0"/>
-                      <a:ext cx="4124325" cy="3400425"/>
+                      <a:ext cx="5682637" cy="3263477"/>
                     </a:xfrm>
                     <a:prstGeom prst="rect">
                       <a:avLst/>
                     </a:prstGeom>
-                    <a:noFill/>
-                    <a:ln>
-                      <a:noFill/>
-                    </a:ln>
                   </pic:spPr>
                 </pic:pic>
               </a:graphicData>
@@ -23990,7 +23984,16 @@
           <w:szCs w:val="28"/>
           <w:lang w:eastAsia="ru-RU"/>
         </w:rPr>
-        <w:t>Повторим процедуру для линейной модели (с L</w:t>
+        <w:t xml:space="preserve">Для </w:t>
+      </w:r>
+      <w:r>
+        <w:rPr>
+          <w:rFonts w:ascii="Times New Roman" w:eastAsia="Times New Roman" w:hAnsi="Times New Roman" w:cs="Times New Roman"/>
+          <w:sz w:val="28"/>
+          <w:szCs w:val="28"/>
+          <w:lang w:eastAsia="ru-RU"/>
+        </w:rPr>
+        <w:t>линейной модели с L</w:t>
       </w:r>
       <w:r>
         <w:rPr>
@@ -24008,38 +24011,16 @@
           <w:szCs w:val="28"/>
           <w:lang w:eastAsia="ru-RU"/>
         </w:rPr>
-        <w:t>-регуляризацией). Для нормализации данных будем использовать метод </w:t>
-      </w:r>
-      <w:proofErr w:type="spellStart"/>
-      <w:proofErr w:type="gramStart"/>
-      <w:r>
-        <w:rPr>
-          <w:rFonts w:ascii="Times New Roman" w:eastAsia="Times New Roman" w:hAnsi="Times New Roman" w:cs="Times New Roman"/>
-          <w:sz w:val="28"/>
-          <w:szCs w:val="28"/>
-          <w:lang w:eastAsia="ru-RU"/>
-        </w:rPr>
-        <w:t>PowerTransformer</w:t>
-      </w:r>
-      <w:proofErr w:type="spellEnd"/>
-      <w:r>
-        <w:rPr>
-          <w:rFonts w:ascii="Times New Roman" w:eastAsia="Times New Roman" w:hAnsi="Times New Roman" w:cs="Times New Roman"/>
-          <w:sz w:val="28"/>
-          <w:szCs w:val="28"/>
-          <w:lang w:eastAsia="ru-RU"/>
-        </w:rPr>
-        <w:t>[</w:t>
-      </w:r>
-      <w:proofErr w:type="gramEnd"/>
-      <w:r>
-        <w:rPr>
-          <w:rFonts w:ascii="Times New Roman" w:eastAsia="Times New Roman" w:hAnsi="Times New Roman" w:cs="Times New Roman"/>
-          <w:sz w:val="28"/>
-          <w:szCs w:val="28"/>
-          <w:lang w:eastAsia="ru-RU"/>
-        </w:rPr>
-        <w:t>11].</w:t>
+        <w:t>-регуляризацией</w:t>
+      </w:r>
+      <w:r>
+        <w:rPr>
+          <w:rFonts w:ascii="Times New Roman" w:eastAsia="Times New Roman" w:hAnsi="Times New Roman" w:cs="Times New Roman"/>
+          <w:sz w:val="28"/>
+          <w:szCs w:val="28"/>
+          <w:lang w:eastAsia="ru-RU"/>
+        </w:rPr>
+        <w:t>:</w:t>
       </w:r>
     </w:p>
     <w:p>
@@ -24113,7 +24094,6 @@
         <w:rPr>
           <w:noProof/>
         </w:rPr>
-        <w:lastRenderedPageBreak/>
         <w:drawing>
           <wp:inline distT="0" distB="0" distL="0" distR="0" wp14:anchorId="220CB752" wp14:editId="260EBA3C">
             <wp:extent cx="4739005" cy="2687632"/>
@@ -24225,16 +24205,7 @@
           <w:szCs w:val="28"/>
           <w:lang w:eastAsia="ru-RU"/>
         </w:rPr>
-        <w:t>2</w:t>
-      </w:r>
-      <w:r>
-        <w:rPr>
-          <w:rFonts w:ascii="Times New Roman" w:eastAsia="Times New Roman" w:hAnsi="Times New Roman" w:cs="Times New Roman"/>
-          <w:sz w:val="28"/>
-          <w:szCs w:val="28"/>
-          <w:lang w:eastAsia="ru-RU"/>
-        </w:rPr>
-        <w:t>-</w:t>
+        <w:t>2-</w:t>
       </w:r>
       <w:r>
         <w:rPr>
@@ -24291,6 +24262,7 @@
           <w:szCs w:val="28"/>
           <w:lang w:eastAsia="ru-RU"/>
         </w:rPr>
+        <w:lastRenderedPageBreak/>
         <w:t xml:space="preserve">Создадим 12 шумовых признаков, элементами которых будут </w:t>
       </w:r>
       <w:proofErr w:type="spellStart"/>
@@ -25264,28 +25236,26 @@
           <w:szCs w:val="28"/>
           <w:lang w:eastAsia="ru-RU"/>
         </w:rPr>
-        <w:t>Таблица 1. Взаимная информация</w:t>
-      </w:r>
-      <w:r>
-        <w:rPr>
-          <w:rFonts w:ascii="Times New Roman" w:eastAsia="Times New Roman" w:hAnsi="Times New Roman" w:cs="Times New Roman"/>
-          <w:sz w:val="28"/>
-          <w:szCs w:val="28"/>
-          <w:lang w:eastAsia="ru-RU"/>
-        </w:rPr>
-        <w:t xml:space="preserve"> признаков по сравнению с целевой </w:t>
-      </w:r>
-      <w:proofErr w:type="spellStart"/>
-      <w:r>
-        <w:rPr>
-          <w:rFonts w:ascii="Times New Roman" w:eastAsia="Times New Roman" w:hAnsi="Times New Roman" w:cs="Times New Roman"/>
-          <w:sz w:val="28"/>
-          <w:szCs w:val="28"/>
-          <w:lang w:eastAsia="ru-RU"/>
-        </w:rPr>
-        <w:t>перменной</w:t>
-      </w:r>
-      <w:proofErr w:type="spellEnd"/>
+        <w:t>Таблица 1. Взаимная информация признаков по сравнению с целевой пер</w:t>
+      </w:r>
+      <w:r>
+        <w:rPr>
+          <w:rFonts w:ascii="Times New Roman" w:eastAsia="Times New Roman" w:hAnsi="Times New Roman" w:cs="Times New Roman"/>
+          <w:sz w:val="28"/>
+          <w:szCs w:val="28"/>
+          <w:lang w:eastAsia="ru-RU"/>
+        </w:rPr>
+        <w:t>е</w:t>
+      </w:r>
+      <w:r>
+        <w:rPr>
+          <w:rFonts w:ascii="Times New Roman" w:eastAsia="Times New Roman" w:hAnsi="Times New Roman" w:cs="Times New Roman"/>
+          <w:sz w:val="28"/>
+          <w:szCs w:val="28"/>
+          <w:lang w:eastAsia="ru-RU"/>
+        </w:rPr>
+        <w:t>менной</w:t>
+      </w:r>
     </w:p>
     <w:p>
       <w:pPr>
@@ -25409,6 +25379,7 @@
           <w:szCs w:val="28"/>
           <w:lang w:eastAsia="ru-RU"/>
         </w:rPr>
+        <w:lastRenderedPageBreak/>
         <w:t>mean</w:t>
       </w:r>
       <w:proofErr w:type="spellEnd"/>
@@ -25462,9 +25433,9 @@
           <w:lang w:eastAsia="ru-RU"/>
         </w:rPr>
         <w:drawing>
-          <wp:inline distT="0" distB="0" distL="0" distR="0" wp14:anchorId="0FE6C1E4" wp14:editId="22A9020D">
-            <wp:extent cx="4124325" cy="3400425"/>
-            <wp:effectExtent l="0" t="0" r="9525" b="0"/>
+          <wp:inline distT="0" distB="0" distL="0" distR="0" wp14:anchorId="0FE6C1E4" wp14:editId="51F43949">
+            <wp:extent cx="5067300" cy="4177889"/>
+            <wp:effectExtent l="0" t="0" r="0" b="0"/>
             <wp:docPr id="29" name="Рисунок 29"/>
             <wp:cNvGraphicFramePr>
               <a:graphicFrameLocks xmlns:a="http://schemas.openxmlformats.org/drawingml/2006/main" noChangeAspect="1"/>
@@ -25494,7 +25465,7 @@
                   <pic:spPr bwMode="auto">
                     <a:xfrm>
                       <a:off x="0" y="0"/>
-                      <a:ext cx="4124325" cy="3400425"/>
+                      <a:ext cx="5090009" cy="4196612"/>
                     </a:xfrm>
                     <a:prstGeom prst="rect">
                       <a:avLst/>
@@ -25570,7 +25541,6 @@
           <w:szCs w:val="28"/>
           <w:lang w:eastAsia="ru-RU"/>
         </w:rPr>
-        <w:lastRenderedPageBreak/>
         <w:t xml:space="preserve">Несмотря на большое количество добавленных шумовых признаков, точность модели на кросс-валидации значительно возросла как на каждом </w:t>
       </w:r>
       <w:proofErr w:type="spellStart"/>
@@ -25722,17 +25692,14 @@
       </w:pPr>
       <w:r>
         <w:rPr>
-          <w:rFonts w:ascii="Times New Roman" w:eastAsia="Times New Roman" w:hAnsi="Times New Roman" w:cs="Times New Roman"/>
           <w:noProof/>
-          <w:sz w:val="28"/>
-          <w:szCs w:val="28"/>
-          <w:lang w:eastAsia="ru-RU"/>
-        </w:rPr>
+        </w:rPr>
+        <w:lastRenderedPageBreak/>
         <w:drawing>
-          <wp:inline distT="0" distB="0" distL="0" distR="0" wp14:anchorId="48C0655E" wp14:editId="17FDAD47">
-            <wp:extent cx="4124325" cy="3400425"/>
-            <wp:effectExtent l="0" t="0" r="9525" b="0"/>
-            <wp:docPr id="30" name="Рисунок 30"/>
+          <wp:inline distT="0" distB="0" distL="0" distR="0" wp14:anchorId="1FFC889B" wp14:editId="6229B4C9">
+            <wp:extent cx="6310554" cy="3619500"/>
+            <wp:effectExtent l="0" t="0" r="0" b="0"/>
+            <wp:docPr id="4" name="Рисунок 4"/>
             <wp:cNvGraphicFramePr>
               <a:graphicFrameLocks xmlns:a="http://schemas.openxmlformats.org/drawingml/2006/main" noChangeAspect="1"/>
             </wp:cNvGraphicFramePr>
@@ -25740,36 +25707,23 @@
               <a:graphicData uri="http://schemas.openxmlformats.org/drawingml/2006/picture">
                 <pic:pic xmlns:pic="http://schemas.openxmlformats.org/drawingml/2006/picture">
                   <pic:nvPicPr>
-                    <pic:cNvPr id="0" name="Picture 5"/>
-                    <pic:cNvPicPr>
-                      <a:picLocks noChangeAspect="1" noChangeArrowheads="1"/>
-                    </pic:cNvPicPr>
+                    <pic:cNvPr id="1" name=""/>
+                    <pic:cNvPicPr/>
                   </pic:nvPicPr>
                   <pic:blipFill>
-                    <a:blip r:embed="rId20">
-                      <a:extLst>
-                        <a:ext uri="{28A0092B-C50C-407E-A947-70E740481C1C}">
-                          <a14:useLocalDpi xmlns:a14="http://schemas.microsoft.com/office/drawing/2010/main" val="0"/>
-                        </a:ext>
-                      </a:extLst>
-                    </a:blip>
-                    <a:srcRect/>
+                    <a:blip r:embed="rId20"/>
                     <a:stretch>
                       <a:fillRect/>
                     </a:stretch>
                   </pic:blipFill>
-                  <pic:spPr bwMode="auto">
+                  <pic:spPr>
                     <a:xfrm>
                       <a:off x="0" y="0"/>
-                      <a:ext cx="4124325" cy="3400425"/>
+                      <a:ext cx="6323864" cy="3627134"/>
                     </a:xfrm>
                     <a:prstGeom prst="rect">
                       <a:avLst/>
                     </a:prstGeom>
-                    <a:noFill/>
-                    <a:ln>
-                      <a:noFill/>
-                    </a:ln>
                   </pic:spPr>
                 </pic:pic>
               </a:graphicData>
@@ -25900,11 +25854,10 @@
         <w:rPr>
           <w:noProof/>
         </w:rPr>
-        <w:lastRenderedPageBreak/>
         <w:drawing>
-          <wp:inline distT="0" distB="0" distL="0" distR="0" wp14:anchorId="3796B58F" wp14:editId="2C9FABA3">
-            <wp:extent cx="6120130" cy="3479800"/>
-            <wp:effectExtent l="0" t="0" r="0" b="6350"/>
+          <wp:inline distT="0" distB="0" distL="0" distR="0" wp14:anchorId="3796B58F" wp14:editId="3978BF1A">
+            <wp:extent cx="6265317" cy="3562350"/>
+            <wp:effectExtent l="0" t="0" r="2540" b="0"/>
             <wp:docPr id="7" name="Рисунок 7"/>
             <wp:cNvGraphicFramePr>
               <a:graphicFrameLocks xmlns:a="http://schemas.openxmlformats.org/drawingml/2006/main" noChangeAspect="1"/>
@@ -25925,7 +25878,7 @@
                   <pic:spPr>
                     <a:xfrm>
                       <a:off x="0" y="0"/>
-                      <a:ext cx="6120130" cy="3479800"/>
+                      <a:ext cx="6278662" cy="3569938"/>
                     </a:xfrm>
                     <a:prstGeom prst="rect">
                       <a:avLst/>
@@ -25956,6 +25909,7 @@
           <w:szCs w:val="28"/>
           <w:lang w:eastAsia="ru-RU"/>
         </w:rPr>
+        <w:lastRenderedPageBreak/>
         <w:t xml:space="preserve">Рисунок </w:t>
       </w:r>
       <w:r>
@@ -26003,18 +25957,6 @@
         </w:rPr>
         <w:t>-регуляризации</w:t>
       </w:r>
-    </w:p>
-    <w:p>
-      <w:pPr>
-        <w:spacing w:after="360" w:line="240" w:lineRule="auto"/>
-        <w:jc w:val="center"/>
-        <w:rPr>
-          <w:rFonts w:ascii="Times New Roman" w:eastAsia="Times New Roman" w:hAnsi="Times New Roman" w:cs="Times New Roman"/>
-          <w:sz w:val="28"/>
-          <w:szCs w:val="28"/>
-          <w:lang w:eastAsia="ru-RU"/>
-        </w:rPr>
-      </w:pPr>
     </w:p>
     <w:p>
       <w:pPr>
@@ -26252,7 +26194,6 @@
           <w:szCs w:val="28"/>
           <w:lang w:eastAsia="ru-RU"/>
         </w:rPr>
-        <w:lastRenderedPageBreak/>
         <w:t>Сгенерированные нами признаки имеют низкое значение оценочной функции (</w:t>
       </w:r>
       <w:proofErr w:type="spellStart"/>
@@ -26436,7 +26377,7 @@
           <w:szCs w:val="28"/>
           <w:lang w:val="en-US" w:eastAsia="ru-RU"/>
         </w:rPr>
-        <w:t xml:space="preserve">mean score = 0.86671 +/- 0.00364            </w:t>
+        <w:t>mean score = 0.86671 +/- 0.00364</w:t>
       </w:r>
     </w:p>
     <w:p>
@@ -26461,7 +26402,6 @@
         </w:rPr>
         <w:t xml:space="preserve">best params </w:t>
       </w:r>
-      <w:proofErr w:type="gramStart"/>
       <w:r>
         <w:rPr>
           <w:rFonts w:ascii="Times New Roman" w:eastAsia="Times New Roman" w:hAnsi="Times New Roman" w:cs="Times New Roman"/>
@@ -26469,9 +26409,8 @@
           <w:szCs w:val="28"/>
           <w:lang w:val="en-US" w:eastAsia="ru-RU"/>
         </w:rPr>
-        <w:t>={</w:t>
-      </w:r>
-      <w:proofErr w:type="gramEnd"/>
+        <w:t>= {</w:t>
+      </w:r>
       <w:r>
         <w:rPr>
           <w:rFonts w:ascii="Times New Roman" w:eastAsia="Times New Roman" w:hAnsi="Times New Roman" w:cs="Times New Roman"/>
@@ -26479,7 +26418,7 @@
           <w:szCs w:val="28"/>
           <w:lang w:val="en-US" w:eastAsia="ru-RU"/>
         </w:rPr>
-        <w:t>'rf__</w:t>
+        <w:t>'</w:t>
       </w:r>
       <w:proofErr w:type="spellStart"/>
       <w:r>
@@ -26489,7 +26428,7 @@
           <w:szCs w:val="28"/>
           <w:lang w:val="en-US" w:eastAsia="ru-RU"/>
         </w:rPr>
-        <w:t>max_depth</w:t>
+        <w:t>rf_max_depth</w:t>
       </w:r>
       <w:proofErr w:type="spellEnd"/>
       <w:r>
@@ -26529,7 +26468,7 @@
           <w:szCs w:val="28"/>
           <w:lang w:val="en-US" w:eastAsia="ru-RU"/>
         </w:rPr>
-        <w:t>selector__param</w:t>
+        <w:t>selector_param</w:t>
       </w:r>
       <w:proofErr w:type="spellEnd"/>
       <w:r>
@@ -26611,10 +26550,11 @@
           <w:szCs w:val="28"/>
           <w:lang w:eastAsia="ru-RU"/>
         </w:rPr>
+        <w:lastRenderedPageBreak/>
         <w:drawing>
-          <wp:inline distT="0" distB="0" distL="0" distR="0" wp14:anchorId="79ED465F" wp14:editId="1EB19297">
-            <wp:extent cx="4124325" cy="3400425"/>
-            <wp:effectExtent l="0" t="0" r="9525" b="0"/>
+          <wp:inline distT="0" distB="0" distL="0" distR="0" wp14:anchorId="79ED465F" wp14:editId="0B283C85">
+            <wp:extent cx="4029075" cy="3321893"/>
+            <wp:effectExtent l="0" t="0" r="0" b="0"/>
             <wp:docPr id="31" name="Рисунок 31"/>
             <wp:cNvGraphicFramePr>
               <a:graphicFrameLocks xmlns:a="http://schemas.openxmlformats.org/drawingml/2006/main" noChangeAspect="1"/>
@@ -26644,7 +26584,7 @@
                   <pic:spPr bwMode="auto">
                     <a:xfrm>
                       <a:off x="0" y="0"/>
-                      <a:ext cx="4124325" cy="3400425"/>
+                      <a:ext cx="4041911" cy="3332476"/>
                     </a:xfrm>
                     <a:prstGeom prst="rect">
                       <a:avLst/>
@@ -26761,17 +26701,7 @@
           <w:szCs w:val="28"/>
           <w:lang w:eastAsia="ru-RU"/>
         </w:rPr>
-        <w:t xml:space="preserve">. Результаты оценки важности </w:t>
-      </w:r>
-      <w:r>
-        <w:rPr>
-          <w:rFonts w:ascii="Times New Roman" w:eastAsia="Times New Roman" w:hAnsi="Times New Roman" w:cs="Times New Roman"/>
-          <w:sz w:val="28"/>
-          <w:szCs w:val="28"/>
-          <w:lang w:eastAsia="ru-RU"/>
-        </w:rPr>
-        <w:lastRenderedPageBreak/>
-        <w:t>признаков после их отбора и настройки модели имеют более логичную интерпретацию – на заработок человека влияют именно характеристики человека, а не параметры самой выборки. Таким образом, статистический отбор признаков бывает полезен для увеличения точности некоторых типов моделей и получения менее смещённой оценки при интерпретации их результатов.</w:t>
+        <w:t>. Результаты оценки важности признаков после их отбора и настройки модели имеют более логичную интерпретацию – на заработок человека влияют именно характеристики человека, а не параметры самой выборки. Таким образом, статистический отбор признаков бывает полезен для увеличения точности некоторых типов моделей и получения менее смещённой оценки при интерпретации их результатов.</w:t>
       </w:r>
     </w:p>
     <w:p>
@@ -26954,62 +26884,20 @@
       </w:pPr>
       <w:r>
         <w:rPr>
-          <w:rFonts w:ascii="Times New Roman" w:eastAsia="Times New Roman" w:hAnsi="Times New Roman" w:cs="Times New Roman"/>
-          <w:sz w:val="28"/>
-          <w:szCs w:val="28"/>
-          <w:lang w:eastAsia="ru-RU"/>
-        </w:rPr>
-        <w:t xml:space="preserve">Средняя точность на кросс-валидации почти не изменилась, но скорректировались коэффициенты у шумовых признаков. Отметим, что сильная регуляризация (L1) может </w:t>
-      </w:r>
-      <w:proofErr w:type="spellStart"/>
-      <w:r>
-        <w:rPr>
-          <w:rFonts w:ascii="Times New Roman" w:eastAsia="Times New Roman" w:hAnsi="Times New Roman" w:cs="Times New Roman"/>
-          <w:sz w:val="28"/>
-          <w:szCs w:val="28"/>
-          <w:lang w:eastAsia="ru-RU"/>
-        </w:rPr>
-        <w:t>занулить</w:t>
-      </w:r>
-      <w:proofErr w:type="spellEnd"/>
-      <w:r>
-        <w:rPr>
-          <w:rFonts w:ascii="Times New Roman" w:eastAsia="Times New Roman" w:hAnsi="Times New Roman" w:cs="Times New Roman"/>
-          <w:sz w:val="28"/>
-          <w:szCs w:val="28"/>
-          <w:lang w:eastAsia="ru-RU"/>
-        </w:rPr>
-        <w:t xml:space="preserve"> излишнее количество признаков.</w:t>
-      </w:r>
-    </w:p>
-    <w:p>
-      <w:pPr>
-        <w:shd w:val="clear" w:color="auto" w:fill="FFFFFF"/>
-        <w:spacing w:after="360" w:line="360" w:lineRule="atLeast"/>
-        <w:jc w:val="center"/>
-        <w:rPr>
-          <w:rFonts w:ascii="Times New Roman" w:eastAsia="Times New Roman" w:hAnsi="Times New Roman" w:cs="Times New Roman"/>
-          <w:sz w:val="28"/>
-          <w:szCs w:val="28"/>
-          <w:lang w:eastAsia="ru-RU"/>
-        </w:rPr>
-      </w:pPr>
-      <w:r>
-        <w:rPr>
           <w:noProof/>
-          <w:lang w:eastAsia="ru-RU"/>
-        </w:rPr>
+        </w:rPr>
+        <w:lastRenderedPageBreak/>
         <w:drawing>
-          <wp:anchor distT="0" distB="0" distL="114300" distR="114300" simplePos="0" relativeHeight="251658240" behindDoc="0" locked="0" layoutInCell="1" allowOverlap="1" wp14:anchorId="14D0D580" wp14:editId="77496CB3">
+          <wp:anchor distT="0" distB="0" distL="114300" distR="114300" simplePos="0" relativeHeight="251658240" behindDoc="0" locked="0" layoutInCell="1" allowOverlap="1" wp14:anchorId="70524525" wp14:editId="0C18704E">
             <wp:simplePos x="0" y="0"/>
-            <wp:positionH relativeFrom="margin">
-              <wp:align>center</wp:align>
+            <wp:positionH relativeFrom="page">
+              <wp:posOffset>809625</wp:posOffset>
             </wp:positionH>
             <wp:positionV relativeFrom="paragraph">
-              <wp:posOffset>51435</wp:posOffset>
+              <wp:posOffset>1188085</wp:posOffset>
             </wp:positionV>
-            <wp:extent cx="4533900" cy="4095115"/>
-            <wp:effectExtent l="0" t="0" r="0" b="635"/>
+            <wp:extent cx="6334125" cy="3721735"/>
+            <wp:effectExtent l="0" t="0" r="9525" b="0"/>
             <wp:wrapTopAndBottom/>
             <wp:docPr id="1" name="Рисунок 1"/>
             <wp:cNvGraphicFramePr>
@@ -27037,7 +26925,7 @@
                   <pic:spPr>
                     <a:xfrm>
                       <a:off x="0" y="0"/>
-                      <a:ext cx="4533900" cy="4095115"/>
+                      <a:ext cx="6334125" cy="3721735"/>
                     </a:xfrm>
                     <a:prstGeom prst="rect">
                       <a:avLst/>
@@ -27062,6 +26950,48 @@
           <w:szCs w:val="28"/>
           <w:lang w:eastAsia="ru-RU"/>
         </w:rPr>
+        <w:t xml:space="preserve">Средняя точность на кросс-валидации почти не изменилась, но скорректировались коэффициенты у шумовых признаков. Отметим, что сильная регуляризация (L1) может </w:t>
+      </w:r>
+      <w:proofErr w:type="spellStart"/>
+      <w:r>
+        <w:rPr>
+          <w:rFonts w:ascii="Times New Roman" w:eastAsia="Times New Roman" w:hAnsi="Times New Roman" w:cs="Times New Roman"/>
+          <w:sz w:val="28"/>
+          <w:szCs w:val="28"/>
+          <w:lang w:eastAsia="ru-RU"/>
+        </w:rPr>
+        <w:t>занулить</w:t>
+      </w:r>
+      <w:proofErr w:type="spellEnd"/>
+      <w:r>
+        <w:rPr>
+          <w:rFonts w:ascii="Times New Roman" w:eastAsia="Times New Roman" w:hAnsi="Times New Roman" w:cs="Times New Roman"/>
+          <w:sz w:val="28"/>
+          <w:szCs w:val="28"/>
+          <w:lang w:eastAsia="ru-RU"/>
+        </w:rPr>
+        <w:t xml:space="preserve"> излишне количество признаков.</w:t>
+      </w:r>
+    </w:p>
+    <w:p>
+      <w:pPr>
+        <w:shd w:val="clear" w:color="auto" w:fill="FFFFFF"/>
+        <w:spacing w:after="360" w:line="360" w:lineRule="atLeast"/>
+        <w:jc w:val="center"/>
+        <w:rPr>
+          <w:rFonts w:ascii="Times New Roman" w:eastAsia="Times New Roman" w:hAnsi="Times New Roman" w:cs="Times New Roman"/>
+          <w:sz w:val="28"/>
+          <w:szCs w:val="28"/>
+          <w:lang w:eastAsia="ru-RU"/>
+        </w:rPr>
+      </w:pPr>
+      <w:r>
+        <w:rPr>
+          <w:rFonts w:ascii="Times New Roman" w:eastAsia="Times New Roman" w:hAnsi="Times New Roman" w:cs="Times New Roman"/>
+          <w:sz w:val="28"/>
+          <w:szCs w:val="28"/>
+          <w:lang w:eastAsia="ru-RU"/>
+        </w:rPr>
         <w:t xml:space="preserve">    </w:t>
       </w:r>
       <w:r>
@@ -27139,7 +27069,6 @@
           <w:szCs w:val="28"/>
           <w:lang w:val="en-US" w:eastAsia="ru-RU"/>
         </w:rPr>
-        <w:lastRenderedPageBreak/>
         <w:t>mean score = 0.827</w:t>
       </w:r>
       <w:r>
@@ -27256,10 +27185,19 @@
         <w:rPr>
           <w:noProof/>
         </w:rPr>
+        <w:lastRenderedPageBreak/>
         <w:drawing>
-          <wp:inline distT="0" distB="0" distL="0" distR="0" wp14:anchorId="6A1AA271" wp14:editId="36BA0790">
-            <wp:extent cx="4305300" cy="2405483"/>
+          <wp:anchor distT="0" distB="0" distL="114300" distR="114300" simplePos="0" relativeHeight="251659264" behindDoc="0" locked="0" layoutInCell="1" allowOverlap="1" wp14:anchorId="6A1AA271" wp14:editId="46DA99D7">
+            <wp:simplePos x="0" y="0"/>
+            <wp:positionH relativeFrom="margin">
+              <wp:align>center</wp:align>
+            </wp:positionH>
+            <wp:positionV relativeFrom="paragraph">
+              <wp:posOffset>0</wp:posOffset>
+            </wp:positionV>
+            <wp:extent cx="6000794" cy="3352800"/>
             <wp:effectExtent l="0" t="0" r="0" b="0"/>
+            <wp:wrapTopAndBottom/>
             <wp:docPr id="9" name="Рисунок 9"/>
             <wp:cNvGraphicFramePr>
               <a:graphicFrameLocks xmlns:a="http://schemas.openxmlformats.org/drawingml/2006/main" noChangeAspect="1"/>
@@ -27272,7 +27210,13 @@
                     <pic:cNvPicPr/>
                   </pic:nvPicPr>
                   <pic:blipFill>
-                    <a:blip r:embed="rId24"/>
+                    <a:blip r:embed="rId24">
+                      <a:extLst>
+                        <a:ext uri="{28A0092B-C50C-407E-A947-70E740481C1C}">
+                          <a14:useLocalDpi xmlns:a14="http://schemas.microsoft.com/office/drawing/2010/main" val="0"/>
+                        </a:ext>
+                      </a:extLst>
+                    </a:blip>
                     <a:stretch>
                       <a:fillRect/>
                     </a:stretch>
@@ -27280,7 +27224,7 @@
                   <pic:spPr>
                     <a:xfrm>
                       <a:off x="0" y="0"/>
-                      <a:ext cx="4334020" cy="2421530"/>
+                      <a:ext cx="6000794" cy="3352800"/>
                     </a:xfrm>
                     <a:prstGeom prst="rect">
                       <a:avLst/>
@@ -27289,8 +27233,81 @@
                 </pic:pic>
               </a:graphicData>
             </a:graphic>
-          </wp:inline>
+          </wp:anchor>
         </w:drawing>
+      </w:r>
+      <w:r>
+        <w:rPr>
+          <w:rFonts w:ascii="Times New Roman" w:eastAsia="Times New Roman" w:hAnsi="Times New Roman" w:cs="Times New Roman"/>
+          <w:sz w:val="28"/>
+          <w:szCs w:val="28"/>
+          <w:lang w:eastAsia="ru-RU"/>
+        </w:rPr>
+        <w:t xml:space="preserve">Рисунок </w:t>
+      </w:r>
+      <w:r>
+        <w:rPr>
+          <w:rFonts w:ascii="Times New Roman" w:eastAsia="Times New Roman" w:hAnsi="Times New Roman" w:cs="Times New Roman"/>
+          <w:sz w:val="28"/>
+          <w:szCs w:val="28"/>
+          <w:lang w:eastAsia="ru-RU"/>
+        </w:rPr>
+        <w:t>11</w:t>
+      </w:r>
+      <w:r>
+        <w:rPr>
+          <w:rFonts w:ascii="Times New Roman" w:eastAsia="Times New Roman" w:hAnsi="Times New Roman" w:cs="Times New Roman"/>
+          <w:sz w:val="28"/>
+          <w:szCs w:val="28"/>
+          <w:lang w:eastAsia="ru-RU"/>
+        </w:rPr>
+        <w:t xml:space="preserve">. – Коэффициенты регрессии после подбора коэффициента </w:t>
+      </w:r>
+      <w:r>
+        <w:rPr>
+          <w:rFonts w:ascii="Times New Roman" w:eastAsia="Times New Roman" w:hAnsi="Times New Roman" w:cs="Times New Roman"/>
+          <w:sz w:val="28"/>
+          <w:szCs w:val="28"/>
+          <w:lang w:val="en-US" w:eastAsia="ru-RU"/>
+        </w:rPr>
+        <w:t>L</w:t>
+      </w:r>
+      <w:r>
+        <w:rPr>
+          <w:rFonts w:ascii="Times New Roman" w:eastAsia="Times New Roman" w:hAnsi="Times New Roman" w:cs="Times New Roman"/>
+          <w:sz w:val="28"/>
+          <w:szCs w:val="28"/>
+          <w:lang w:eastAsia="ru-RU"/>
+        </w:rPr>
+        <w:t>2-</w:t>
+      </w:r>
+      <w:r>
+        <w:rPr>
+          <w:rFonts w:ascii="Times New Roman" w:eastAsia="Times New Roman" w:hAnsi="Times New Roman" w:cs="Times New Roman"/>
+          <w:sz w:val="28"/>
+          <w:szCs w:val="28"/>
+          <w:lang w:eastAsia="ru-RU"/>
+        </w:rPr>
+        <w:t>регуляризации</w:t>
+      </w:r>
+    </w:p>
+    <w:p>
+      <w:pPr>
+        <w:rPr>
+          <w:rFonts w:ascii="Times New Roman" w:eastAsia="Times New Roman" w:hAnsi="Times New Roman" w:cs="Times New Roman"/>
+          <w:sz w:val="28"/>
+          <w:szCs w:val="28"/>
+          <w:lang w:eastAsia="ru-RU"/>
+        </w:rPr>
+      </w:pPr>
+      <w:r>
+        <w:rPr>
+          <w:rFonts w:ascii="Times New Roman" w:eastAsia="Times New Roman" w:hAnsi="Times New Roman" w:cs="Times New Roman"/>
+          <w:sz w:val="28"/>
+          <w:szCs w:val="28"/>
+          <w:lang w:eastAsia="ru-RU"/>
+        </w:rPr>
+        <w:br w:type="page"/>
       </w:r>
     </w:p>
     <w:p>
@@ -27300,73 +27317,6 @@
         <w:jc w:val="center"/>
         <w:rPr>
           <w:rFonts w:ascii="Times New Roman" w:eastAsia="Times New Roman" w:hAnsi="Times New Roman" w:cs="Times New Roman"/>
-          <w:sz w:val="28"/>
-          <w:szCs w:val="28"/>
-          <w:lang w:eastAsia="ru-RU"/>
-        </w:rPr>
-      </w:pPr>
-      <w:r>
-        <w:rPr>
-          <w:rFonts w:ascii="Times New Roman" w:eastAsia="Times New Roman" w:hAnsi="Times New Roman" w:cs="Times New Roman"/>
-          <w:sz w:val="28"/>
-          <w:szCs w:val="28"/>
-          <w:lang w:eastAsia="ru-RU"/>
-        </w:rPr>
-        <w:t xml:space="preserve">Рисунок </w:t>
-      </w:r>
-      <w:r>
-        <w:rPr>
-          <w:rFonts w:ascii="Times New Roman" w:eastAsia="Times New Roman" w:hAnsi="Times New Roman" w:cs="Times New Roman"/>
-          <w:sz w:val="28"/>
-          <w:szCs w:val="28"/>
-          <w:lang w:eastAsia="ru-RU"/>
-        </w:rPr>
-        <w:t>11</w:t>
-      </w:r>
-      <w:r>
-        <w:rPr>
-          <w:rFonts w:ascii="Times New Roman" w:eastAsia="Times New Roman" w:hAnsi="Times New Roman" w:cs="Times New Roman"/>
-          <w:sz w:val="28"/>
-          <w:szCs w:val="28"/>
-          <w:lang w:eastAsia="ru-RU"/>
-        </w:rPr>
-        <w:t xml:space="preserve">. – Коэффициенты регрессии после подбора коэффициента </w:t>
-      </w:r>
-      <w:r>
-        <w:rPr>
-          <w:rFonts w:ascii="Times New Roman" w:eastAsia="Times New Roman" w:hAnsi="Times New Roman" w:cs="Times New Roman"/>
-          <w:sz w:val="28"/>
-          <w:szCs w:val="28"/>
-          <w:lang w:val="en-US" w:eastAsia="ru-RU"/>
-        </w:rPr>
-        <w:t>L</w:t>
-      </w:r>
-      <w:r>
-        <w:rPr>
-          <w:rFonts w:ascii="Times New Roman" w:eastAsia="Times New Roman" w:hAnsi="Times New Roman" w:cs="Times New Roman"/>
-          <w:sz w:val="28"/>
-          <w:szCs w:val="28"/>
-          <w:lang w:eastAsia="ru-RU"/>
-        </w:rPr>
-        <w:t>2-</w:t>
-      </w:r>
-      <w:r>
-        <w:rPr>
-          <w:rFonts w:ascii="Times New Roman" w:eastAsia="Times New Roman" w:hAnsi="Times New Roman" w:cs="Times New Roman"/>
-          <w:sz w:val="28"/>
-          <w:szCs w:val="28"/>
-          <w:lang w:eastAsia="ru-RU"/>
-        </w:rPr>
-        <w:t>регуляризации</w:t>
-      </w:r>
-    </w:p>
-    <w:p>
-      <w:pPr>
-        <w:shd w:val="clear" w:color="auto" w:fill="FFFFFF"/>
-        <w:spacing w:after="360" w:line="360" w:lineRule="atLeast"/>
-        <w:jc w:val="center"/>
-        <w:rPr>
-          <w:rFonts w:ascii="Times New Roman" w:eastAsia="Times New Roman" w:hAnsi="Times New Roman" w:cs="Times New Roman"/>
           <w:b/>
           <w:sz w:val="28"/>
           <w:szCs w:val="28"/>
@@ -27380,6 +27330,7 @@
           <w:sz w:val="28"/>
           <w:szCs w:val="28"/>
         </w:rPr>
+        <w:lastRenderedPageBreak/>
         <w:t>Заключение:</w:t>
       </w:r>
     </w:p>
@@ -27664,7 +27615,6 @@
           <w:szCs w:val="28"/>
           <w:shd w:val="clear" w:color="auto" w:fill="FFFFFF"/>
         </w:rPr>
-        <w:lastRenderedPageBreak/>
         <w:t>чувствительность к шумам во входных данных</w:t>
       </w:r>
     </w:p>

</xml_diff>

<commit_message>
added modified method results
</commit_message>
<xml_diff>
--- a/Полный текст.docx
+++ b/Полный текст.docx
@@ -25662,29 +25662,342 @@
       <w:bookmarkEnd w:id="20"/>
     </w:p>
     <w:p>
+      <w:pPr>
+        <w:spacing w:after="360" w:line="240" w:lineRule="auto"/>
+      </w:pPr>
       <w:r>
         <w:t>См п. 3.1</w:t>
       </w:r>
     </w:p>
     <w:p>
       <w:pPr>
+        <w:spacing w:after="360" w:line="240" w:lineRule="auto"/>
+      </w:pPr>
+    </w:p>
+    <w:p>
+      <w:pPr>
+        <w:spacing w:before="160" w:after="360" w:line="240" w:lineRule="auto"/>
+        <w:rPr>
+          <w:lang w:val="en-US"/>
+        </w:rPr>
+      </w:pPr>
+      <w:r>
+        <w:rPr>
+          <w:lang w:val="en-US"/>
+        </w:rPr>
+        <w:t>Mod</w:t>
+      </w:r>
+      <w:r>
+        <w:rPr>
+          <w:lang w:val="en-US"/>
+        </w:rPr>
+        <w:t>(</w:t>
+      </w:r>
+      <w:r>
+        <w:rPr>
+          <w:lang w:val="en-US"/>
+        </w:rPr>
+        <w:t xml:space="preserve"> </w:t>
+      </w:r>
+      <m:oMath>
+        <m:f>
+          <m:fPr>
+            <m:ctrlPr>
+              <w:rPr>
+                <w:rFonts w:ascii="Cambria Math" w:hAnsi="Cambria Math"/>
+                <w:i/>
+                <w:lang w:val="en-US"/>
+              </w:rPr>
+            </m:ctrlPr>
+          </m:fPr>
+          <m:num>
+            <m:r>
+              <w:rPr>
+                <w:rFonts w:ascii="Cambria Math" w:hAnsi="Cambria Math"/>
+                <w:lang w:val="en-US"/>
+              </w:rPr>
+              <m:t>1</m:t>
+            </m:r>
+          </m:num>
+          <m:den>
+            <m:r>
+              <w:rPr>
+                <w:rFonts w:ascii="Cambria Math" w:hAnsi="Cambria Math"/>
+                <w:lang w:val="en-US"/>
+              </w:rPr>
+              <m:t>K</m:t>
+            </m:r>
+          </m:den>
+        </m:f>
+        <m:nary>
+          <m:naryPr>
+            <m:chr m:val="∑"/>
+            <m:ctrlPr>
+              <w:rPr>
+                <w:rFonts w:ascii="Cambria Math" w:hAnsi="Cambria Math"/>
+                <w:i/>
+                <w:lang w:val="en-US"/>
+              </w:rPr>
+            </m:ctrlPr>
+          </m:naryPr>
+          <m:sub>
+            <m:r>
+              <w:rPr>
+                <w:rFonts w:ascii="Cambria Math" w:hAnsi="Cambria Math"/>
+                <w:lang w:val="en-US"/>
+              </w:rPr>
+              <m:t>k</m:t>
+            </m:r>
+            <m:r>
+              <w:rPr>
+                <w:rFonts w:ascii="Cambria Math" w:hAnsi="Cambria Math"/>
+                <w:lang w:val="en-US"/>
+              </w:rPr>
+              <m:t>=1</m:t>
+            </m:r>
+          </m:sub>
+          <m:sup>
+            <m:r>
+              <w:rPr>
+                <w:rFonts w:ascii="Cambria Math" w:hAnsi="Cambria Math"/>
+                <w:lang w:val="en-US"/>
+              </w:rPr>
+              <m:t>K</m:t>
+            </m:r>
+          </m:sup>
+          <m:e>
+            <m:sSub>
+              <m:sSubPr>
+                <m:ctrlPr>
+                  <w:rPr>
+                    <w:rFonts w:ascii="Cambria Math" w:hAnsi="Cambria Math"/>
+                    <w:i/>
+                    <w:lang w:val="en-US"/>
+                  </w:rPr>
+                </m:ctrlPr>
+              </m:sSubPr>
+              <m:e>
+                <m:r>
+                  <w:rPr>
+                    <w:rFonts w:ascii="Cambria Math" w:hAnsi="Cambria Math"/>
+                    <w:lang w:val="en-US"/>
+                  </w:rPr>
+                  <m:t>s</m:t>
+                </m:r>
+              </m:e>
+              <m:sub>
+                <m:r>
+                  <w:rPr>
+                    <w:rFonts w:ascii="Cambria Math" w:hAnsi="Cambria Math"/>
+                    <w:lang w:val="en-US"/>
+                  </w:rPr>
+                  <m:t>k,j</m:t>
+                </m:r>
+              </m:sub>
+            </m:sSub>
+          </m:e>
+        </m:nary>
+      </m:oMath>
+      <w:r>
+        <w:rPr>
+          <w:rFonts w:eastAsiaTheme="minorEastAsia"/>
+          <w:lang w:val="en-US"/>
+        </w:rPr>
+        <w:t xml:space="preserve"> </w:t>
+      </w:r>
+      <w:r>
+        <w:rPr>
+          <w:lang w:val="en-US"/>
+        </w:rPr>
+        <w:t xml:space="preserve">-&gt; </w:t>
+      </w:r>
+      <w:r>
+        <w:rPr>
+          <w:lang w:val="en-US"/>
+        </w:rPr>
+        <w:t xml:space="preserve"> </w:t>
+      </w:r>
+      <m:oMath>
+        <m:f>
+          <m:fPr>
+            <m:ctrlPr>
+              <w:rPr>
+                <w:rFonts w:ascii="Cambria Math" w:hAnsi="Cambria Math"/>
+                <w:i/>
+                <w:lang w:val="en-US"/>
+              </w:rPr>
+            </m:ctrlPr>
+          </m:fPr>
+          <m:num>
+            <m:r>
+              <w:rPr>
+                <w:rFonts w:ascii="Cambria Math" w:hAnsi="Cambria Math"/>
+                <w:lang w:val="en-US"/>
+              </w:rPr>
+              <m:t>1</m:t>
+            </m:r>
+          </m:num>
+          <m:den>
+            <m:r>
+              <w:rPr>
+                <w:rFonts w:ascii="Cambria Math" w:hAnsi="Cambria Math"/>
+                <w:lang w:val="en-US"/>
+              </w:rPr>
+              <m:t>K</m:t>
+            </m:r>
+          </m:den>
+        </m:f>
+        <m:rad>
+          <m:radPr>
+            <m:degHide m:val="1"/>
+            <m:ctrlPr>
+              <w:rPr>
+                <w:rFonts w:ascii="Cambria Math" w:hAnsi="Cambria Math"/>
+                <w:i/>
+                <w:lang w:val="en-US"/>
+              </w:rPr>
+            </m:ctrlPr>
+          </m:radPr>
+          <m:deg/>
+          <m:e>
+            <m:nary>
+              <m:naryPr>
+                <m:chr m:val="∑"/>
+                <m:ctrlPr>
+                  <w:rPr>
+                    <w:rFonts w:ascii="Cambria Math" w:hAnsi="Cambria Math"/>
+                    <w:i/>
+                    <w:lang w:val="en-US"/>
+                  </w:rPr>
+                </m:ctrlPr>
+              </m:naryPr>
+              <m:sub>
+                <m:r>
+                  <w:rPr>
+                    <w:rFonts w:ascii="Cambria Math" w:hAnsi="Cambria Math"/>
+                    <w:lang w:val="en-US"/>
+                  </w:rPr>
+                  <m:t>k</m:t>
+                </m:r>
+                <m:r>
+                  <w:rPr>
+                    <w:rFonts w:ascii="Cambria Math" w:hAnsi="Cambria Math"/>
+                    <w:lang w:val="en-US"/>
+                  </w:rPr>
+                  <m:t>=1</m:t>
+                </m:r>
+              </m:sub>
+              <m:sup>
+                <m:r>
+                  <w:rPr>
+                    <w:rFonts w:ascii="Cambria Math" w:hAnsi="Cambria Math"/>
+                    <w:lang w:val="en-US"/>
+                  </w:rPr>
+                  <m:t>K</m:t>
+                </m:r>
+              </m:sup>
+              <m:e>
+                <m:sSup>
+                  <m:sSupPr>
+                    <m:ctrlPr>
+                      <w:rPr>
+                        <w:rFonts w:ascii="Cambria Math" w:hAnsi="Cambria Math"/>
+                        <w:i/>
+                        <w:lang w:val="en-US"/>
+                      </w:rPr>
+                    </m:ctrlPr>
+                  </m:sSupPr>
+                  <m:e>
+                    <m:sSub>
+                      <m:sSubPr>
+                        <m:ctrlPr>
+                          <w:rPr>
+                            <w:rFonts w:ascii="Cambria Math" w:hAnsi="Cambria Math"/>
+                            <w:i/>
+                            <w:lang w:val="en-US"/>
+                          </w:rPr>
+                        </m:ctrlPr>
+                      </m:sSubPr>
+                      <m:e>
+                        <m:r>
+                          <w:rPr>
+                            <w:rFonts w:ascii="Cambria Math" w:hAnsi="Cambria Math"/>
+                            <w:lang w:val="en-US"/>
+                          </w:rPr>
+                          <m:t>s</m:t>
+                        </m:r>
+                        <m:ctrlPr>
+                          <w:rPr>
+                            <w:rFonts w:ascii="Cambria Math" w:eastAsia="Cambria Math" w:hAnsi="Cambria Math" w:cs="Cambria Math"/>
+                            <w:i/>
+                            <w:lang w:val="en-US"/>
+                          </w:rPr>
+                        </m:ctrlPr>
+                      </m:e>
+                      <m:sub>
+                        <m:r>
+                          <w:rPr>
+                            <w:rFonts w:ascii="Cambria Math" w:hAnsi="Cambria Math"/>
+                            <w:lang w:val="en-US"/>
+                          </w:rPr>
+                          <m:t>k</m:t>
+                        </m:r>
+                        <m:r>
+                          <w:rPr>
+                            <w:rFonts w:ascii="Cambria Math" w:hAnsi="Cambria Math"/>
+                            <w:lang w:val="en-US"/>
+                          </w:rPr>
+                          <m:t>,</m:t>
+                        </m:r>
+                        <m:r>
+                          <w:rPr>
+                            <w:rFonts w:ascii="Cambria Math" w:hAnsi="Cambria Math"/>
+                            <w:lang w:val="en-US"/>
+                          </w:rPr>
+                          <m:t>j</m:t>
+                        </m:r>
+                      </m:sub>
+                    </m:sSub>
+                  </m:e>
+                  <m:sup>
+                    <m:r>
+                      <w:rPr>
+                        <w:rFonts w:ascii="Cambria Math" w:hAnsi="Cambria Math"/>
+                        <w:lang w:val="en-US"/>
+                      </w:rPr>
+                      <m:t>2</m:t>
+                    </m:r>
+                  </m:sup>
+                </m:sSup>
+              </m:e>
+            </m:nary>
+          </m:e>
+        </m:rad>
+      </m:oMath>
+      <w:r>
+        <w:rPr>
+          <w:rFonts w:eastAsiaTheme="minorEastAsia"/>
+          <w:lang w:val="en-US"/>
+        </w:rPr>
+        <w:t xml:space="preserve"> )</w:t>
+      </w:r>
+    </w:p>
+    <w:p>
+      <w:pPr>
         <w:pStyle w:val="2"/>
         <w:rPr>
           <w:rFonts w:eastAsia="Times New Roman"/>
-          <w:lang w:val="en-US" w:eastAsia="ru-RU"/>
+          <w:lang w:eastAsia="ru-RU"/>
         </w:rPr>
       </w:pPr>
       <w:bookmarkStart w:id="21" w:name="_Toc103586474"/>
       <w:r>
-        <w:rPr>
-          <w:lang w:val="en-US"/>
-        </w:rPr>
         <w:t>4.2</w:t>
       </w:r>
       <w:r>
         <w:rPr>
           <w:rFonts w:eastAsia="Times New Roman"/>
-          <w:lang w:val="en-US" w:eastAsia="ru-RU"/>
+          <w:lang w:eastAsia="ru-RU"/>
         </w:rPr>
         <w:t xml:space="preserve"> </w:t>
       </w:r>
@@ -25698,7 +26011,7 @@
       <w:r>
         <w:rPr>
           <w:rFonts w:eastAsia="Times New Roman"/>
-          <w:lang w:val="en-US" w:eastAsia="ru-RU"/>
+          <w:lang w:eastAsia="ru-RU"/>
         </w:rPr>
         <w:t xml:space="preserve"> </w:t>
       </w:r>
@@ -25812,13 +26125,24 @@
           <w:lang w:val="en-US"/>
         </w:rPr>
       </w:pPr>
-    </w:p>
-    <w:p>
-      <w:pPr>
-        <w:rPr>
-          <w:lang w:val="en-US" w:eastAsia="ru-RU"/>
-        </w:rPr>
-      </w:pPr>
+      <w:proofErr w:type="spellStart"/>
+      <w:r>
+        <w:rPr>
+          <w:rFonts w:asciiTheme="minorHAnsi" w:hAnsiTheme="minorHAnsi"/>
+          <w:sz w:val="22"/>
+          <w:lang w:val="en-US"/>
+        </w:rPr>
+        <w:t>permut</w:t>
+      </w:r>
+      <w:proofErr w:type="spellEnd"/>
+      <w:r>
+        <w:rPr>
+          <w:rFonts w:asciiTheme="minorHAnsi" w:hAnsiTheme="minorHAnsi"/>
+          <w:sz w:val="22"/>
+          <w:lang w:val="en-US"/>
+        </w:rPr>
+        <w:t xml:space="preserve"> mod fig 1</w:t>
+      </w:r>
     </w:p>
     <w:p>
       <w:pPr>
@@ -25835,12 +26159,52 @@
       </w:pPr>
       <w:r>
         <w:rPr>
-          <w:rFonts w:asciiTheme="minorHAnsi" w:hAnsiTheme="minorHAnsi"/>
-          <w:sz w:val="22"/>
-          <w:lang w:val="en-US"/>
-        </w:rPr>
-        <w:t>Surrogate random forest fig 1: real</w:t>
-      </w:r>
+          <w:noProof/>
+        </w:rPr>
+        <w:lastRenderedPageBreak/>
+        <w:drawing>
+          <wp:inline distT="0" distB="0" distL="0" distR="0" wp14:anchorId="31BCEBDD" wp14:editId="4547B5EE">
+            <wp:extent cx="6120130" cy="3570605"/>
+            <wp:effectExtent l="0" t="0" r="0" b="0"/>
+            <wp:docPr id="23" name="Рисунок 23"/>
+            <wp:cNvGraphicFramePr>
+              <a:graphicFrameLocks xmlns:a="http://schemas.openxmlformats.org/drawingml/2006/main" noChangeAspect="1"/>
+            </wp:cNvGraphicFramePr>
+            <a:graphic xmlns:a="http://schemas.openxmlformats.org/drawingml/2006/main">
+              <a:graphicData uri="http://schemas.openxmlformats.org/drawingml/2006/picture">
+                <pic:pic xmlns:pic="http://schemas.openxmlformats.org/drawingml/2006/picture">
+                  <pic:nvPicPr>
+                    <pic:cNvPr id="1" name=""/>
+                    <pic:cNvPicPr/>
+                  </pic:nvPicPr>
+                  <pic:blipFill>
+                    <a:blip r:embed="rId28"/>
+                    <a:stretch>
+                      <a:fillRect/>
+                    </a:stretch>
+                  </pic:blipFill>
+                  <pic:spPr>
+                    <a:xfrm>
+                      <a:off x="0" y="0"/>
+                      <a:ext cx="6120130" cy="3570605"/>
+                    </a:xfrm>
+                    <a:prstGeom prst="rect">
+                      <a:avLst/>
+                    </a:prstGeom>
+                  </pic:spPr>
+                </pic:pic>
+              </a:graphicData>
+            </a:graphic>
+          </wp:inline>
+        </w:drawing>
+      </w:r>
+    </w:p>
+    <w:p>
+      <w:pPr>
+        <w:rPr>
+          <w:lang w:val="en-US" w:eastAsia="ru-RU"/>
+        </w:rPr>
+      </w:pPr>
     </w:p>
     <w:p>
       <w:pPr>
@@ -25858,10 +26222,31 @@
       <w:r>
         <w:rPr>
           <w:rFonts w:asciiTheme="minorHAnsi" w:hAnsiTheme="minorHAnsi"/>
+          <w:sz w:val="22"/>
+          <w:lang w:val="en-US"/>
+        </w:rPr>
+        <w:t>Surrogate random forest fig 1: real</w:t>
+      </w:r>
+    </w:p>
+    <w:p>
+      <w:pPr>
+        <w:suppressAutoHyphens w:val="0"/>
+        <w:spacing w:line="259" w:lineRule="auto"/>
+        <w:ind w:firstLine="0"/>
+        <w:contextualSpacing w:val="0"/>
+        <w:jc w:val="left"/>
+        <w:rPr>
+          <w:rFonts w:asciiTheme="minorHAnsi" w:hAnsiTheme="minorHAnsi"/>
+          <w:sz w:val="22"/>
+          <w:lang w:val="en-US"/>
+        </w:rPr>
+      </w:pPr>
+      <w:r>
+        <w:rPr>
+          <w:rFonts w:asciiTheme="minorHAnsi" w:hAnsiTheme="minorHAnsi"/>
           <w:noProof/>
           <w:sz w:val="22"/>
         </w:rPr>
-        <w:lastRenderedPageBreak/>
         <w:drawing>
           <wp:anchor distT="0" distB="0" distL="114300" distR="114300" simplePos="0" relativeHeight="251678720" behindDoc="0" locked="0" layoutInCell="1" allowOverlap="1" wp14:anchorId="64E62DF3" wp14:editId="6D7DC0B5">
             <wp:simplePos x="0" y="0"/>
@@ -25875,98 +26260,6 @@
             <wp:effectExtent l="0" t="0" r="3175" b="0"/>
             <wp:wrapTopAndBottom/>
             <wp:docPr id="5" name="Рисунок 5"/>
-            <wp:cNvGraphicFramePr>
-              <a:graphicFrameLocks xmlns:a="http://schemas.openxmlformats.org/drawingml/2006/main" noChangeAspect="1"/>
-            </wp:cNvGraphicFramePr>
-            <a:graphic xmlns:a="http://schemas.openxmlformats.org/drawingml/2006/main">
-              <a:graphicData uri="http://schemas.openxmlformats.org/drawingml/2006/picture">
-                <pic:pic xmlns:pic="http://schemas.openxmlformats.org/drawingml/2006/picture">
-                  <pic:nvPicPr>
-                    <pic:cNvPr id="1" name=""/>
-                    <pic:cNvPicPr/>
-                  </pic:nvPicPr>
-                  <pic:blipFill>
-                    <a:blip r:embed="rId28">
-                      <a:extLst>
-                        <a:ext uri="{28A0092B-C50C-407E-A947-70E740481C1C}">
-                          <a14:useLocalDpi xmlns:a14="http://schemas.microsoft.com/office/drawing/2010/main" val="0"/>
-                        </a:ext>
-                      </a:extLst>
-                    </a:blip>
-                    <a:stretch>
-                      <a:fillRect/>
-                    </a:stretch>
-                  </pic:blipFill>
-                  <pic:spPr>
-                    <a:xfrm>
-                      <a:off x="0" y="0"/>
-                      <a:ext cx="5940425" cy="3449955"/>
-                    </a:xfrm>
-                    <a:prstGeom prst="rect">
-                      <a:avLst/>
-                    </a:prstGeom>
-                  </pic:spPr>
-                </pic:pic>
-              </a:graphicData>
-            </a:graphic>
-          </wp:anchor>
-        </w:drawing>
-      </w:r>
-    </w:p>
-    <w:p>
-      <w:pPr>
-        <w:suppressAutoHyphens w:val="0"/>
-        <w:spacing w:line="259" w:lineRule="auto"/>
-        <w:ind w:firstLine="0"/>
-        <w:contextualSpacing w:val="0"/>
-        <w:jc w:val="left"/>
-        <w:rPr>
-          <w:rFonts w:asciiTheme="minorHAnsi" w:hAnsiTheme="minorHAnsi"/>
-          <w:sz w:val="22"/>
-          <w:lang w:val="en-US"/>
-        </w:rPr>
-      </w:pPr>
-      <w:r>
-        <w:rPr>
-          <w:rFonts w:asciiTheme="minorHAnsi" w:hAnsiTheme="minorHAnsi"/>
-          <w:sz w:val="22"/>
-          <w:lang w:val="en-US"/>
-        </w:rPr>
-        <w:t>surrogate</w:t>
-      </w:r>
-    </w:p>
-    <w:p>
-      <w:pPr>
-        <w:suppressAutoHyphens w:val="0"/>
-        <w:spacing w:line="259" w:lineRule="auto"/>
-        <w:ind w:firstLine="0"/>
-        <w:contextualSpacing w:val="0"/>
-        <w:jc w:val="left"/>
-        <w:rPr>
-          <w:rFonts w:asciiTheme="minorHAnsi" w:hAnsiTheme="minorHAnsi"/>
-          <w:sz w:val="22"/>
-          <w:lang w:val="en-US"/>
-        </w:rPr>
-      </w:pPr>
-      <w:r>
-        <w:rPr>
-          <w:rFonts w:asciiTheme="minorHAnsi" w:hAnsiTheme="minorHAnsi"/>
-          <w:noProof/>
-          <w:sz w:val="22"/>
-        </w:rPr>
-        <w:drawing>
-          <wp:anchor distT="0" distB="0" distL="114300" distR="114300" simplePos="0" relativeHeight="251679744" behindDoc="0" locked="0" layoutInCell="1" allowOverlap="1" wp14:anchorId="0C56D326" wp14:editId="79EF01CA">
-            <wp:simplePos x="0" y="0"/>
-            <wp:positionH relativeFrom="column">
-              <wp:posOffset>-1833</wp:posOffset>
-            </wp:positionH>
-            <wp:positionV relativeFrom="paragraph">
-              <wp:posOffset>2983</wp:posOffset>
-            </wp:positionV>
-            <wp:extent cx="5940425" cy="3545205"/>
-            <wp:effectExtent l="0" t="0" r="3175" b="0"/>
-            <wp:wrapTopAndBottom/>
-            <wp:docPr id="11" name="Рисунок 11"/>
             <wp:cNvGraphicFramePr>
               <a:graphicFrameLocks xmlns:a="http://schemas.openxmlformats.org/drawingml/2006/main" noChangeAspect="1"/>
             </wp:cNvGraphicFramePr>
@@ -25992,6 +26285,99 @@
                   <pic:spPr>
                     <a:xfrm>
                       <a:off x="0" y="0"/>
+                      <a:ext cx="5940425" cy="3449955"/>
+                    </a:xfrm>
+                    <a:prstGeom prst="rect">
+                      <a:avLst/>
+                    </a:prstGeom>
+                  </pic:spPr>
+                </pic:pic>
+              </a:graphicData>
+            </a:graphic>
+          </wp:anchor>
+        </w:drawing>
+      </w:r>
+    </w:p>
+    <w:p>
+      <w:pPr>
+        <w:suppressAutoHyphens w:val="0"/>
+        <w:spacing w:line="259" w:lineRule="auto"/>
+        <w:ind w:firstLine="0"/>
+        <w:contextualSpacing w:val="0"/>
+        <w:jc w:val="left"/>
+        <w:rPr>
+          <w:rFonts w:asciiTheme="minorHAnsi" w:hAnsiTheme="minorHAnsi"/>
+          <w:sz w:val="22"/>
+          <w:lang w:val="en-US"/>
+        </w:rPr>
+      </w:pPr>
+      <w:r>
+        <w:rPr>
+          <w:rFonts w:asciiTheme="minorHAnsi" w:hAnsiTheme="minorHAnsi"/>
+          <w:sz w:val="22"/>
+          <w:lang w:val="en-US"/>
+        </w:rPr>
+        <w:t>surrogate</w:t>
+      </w:r>
+    </w:p>
+    <w:p>
+      <w:pPr>
+        <w:suppressAutoHyphens w:val="0"/>
+        <w:spacing w:line="259" w:lineRule="auto"/>
+        <w:ind w:firstLine="0"/>
+        <w:contextualSpacing w:val="0"/>
+        <w:jc w:val="left"/>
+        <w:rPr>
+          <w:rFonts w:asciiTheme="minorHAnsi" w:hAnsiTheme="minorHAnsi"/>
+          <w:sz w:val="22"/>
+          <w:lang w:val="en-US"/>
+        </w:rPr>
+      </w:pPr>
+      <w:r>
+        <w:rPr>
+          <w:rFonts w:asciiTheme="minorHAnsi" w:hAnsiTheme="minorHAnsi"/>
+          <w:noProof/>
+          <w:sz w:val="22"/>
+        </w:rPr>
+        <w:lastRenderedPageBreak/>
+        <w:drawing>
+          <wp:anchor distT="0" distB="0" distL="114300" distR="114300" simplePos="0" relativeHeight="251679744" behindDoc="0" locked="0" layoutInCell="1" allowOverlap="1" wp14:anchorId="0C56D326" wp14:editId="79EF01CA">
+            <wp:simplePos x="0" y="0"/>
+            <wp:positionH relativeFrom="column">
+              <wp:posOffset>-1833</wp:posOffset>
+            </wp:positionH>
+            <wp:positionV relativeFrom="paragraph">
+              <wp:posOffset>2983</wp:posOffset>
+            </wp:positionV>
+            <wp:extent cx="5940425" cy="3545205"/>
+            <wp:effectExtent l="0" t="0" r="3175" b="0"/>
+            <wp:wrapTopAndBottom/>
+            <wp:docPr id="11" name="Рисунок 11"/>
+            <wp:cNvGraphicFramePr>
+              <a:graphicFrameLocks xmlns:a="http://schemas.openxmlformats.org/drawingml/2006/main" noChangeAspect="1"/>
+            </wp:cNvGraphicFramePr>
+            <a:graphic xmlns:a="http://schemas.openxmlformats.org/drawingml/2006/main">
+              <a:graphicData uri="http://schemas.openxmlformats.org/drawingml/2006/picture">
+                <pic:pic xmlns:pic="http://schemas.openxmlformats.org/drawingml/2006/picture">
+                  <pic:nvPicPr>
+                    <pic:cNvPr id="1" name=""/>
+                    <pic:cNvPicPr/>
+                  </pic:nvPicPr>
+                  <pic:blipFill>
+                    <a:blip r:embed="rId30">
+                      <a:extLst>
+                        <a:ext uri="{28A0092B-C50C-407E-A947-70E740481C1C}">
+                          <a14:useLocalDpi xmlns:a14="http://schemas.microsoft.com/office/drawing/2010/main" val="0"/>
+                        </a:ext>
+                      </a:extLst>
+                    </a:blip>
+                    <a:stretch>
+                      <a:fillRect/>
+                    </a:stretch>
+                  </pic:blipFill>
+                  <pic:spPr>
+                    <a:xfrm>
+                      <a:off x="0" y="0"/>
                       <a:ext cx="5940425" cy="3545205"/>
                     </a:xfrm>
                     <a:prstGeom prst="rect">
@@ -26214,96 +26600,12 @@
           <w:noProof/>
           <w:sz w:val="22"/>
         </w:rPr>
+        <w:lastRenderedPageBreak/>
         <w:drawing>
-          <wp:inline distT="0" distB="0" distL="0" distR="0" wp14:anchorId="612489EF" wp14:editId="51CC70DD">
+          <wp:inline distT="0" distB="0" distL="0" distR="0" wp14:anchorId="612489EF" wp14:editId="11F3EDF2">
             <wp:extent cx="5940425" cy="3409950"/>
             <wp:effectExtent l="0" t="0" r="3175" b="0"/>
             <wp:docPr id="33" name="Рисунок 33"/>
-            <wp:cNvGraphicFramePr>
-              <a:graphicFrameLocks xmlns:a="http://schemas.openxmlformats.org/drawingml/2006/main" noChangeAspect="1"/>
-            </wp:cNvGraphicFramePr>
-            <a:graphic xmlns:a="http://schemas.openxmlformats.org/drawingml/2006/main">
-              <a:graphicData uri="http://schemas.openxmlformats.org/drawingml/2006/picture">
-                <pic:pic xmlns:pic="http://schemas.openxmlformats.org/drawingml/2006/picture">
-                  <pic:nvPicPr>
-                    <pic:cNvPr id="1" name=""/>
-                    <pic:cNvPicPr/>
-                  </pic:nvPicPr>
-                  <pic:blipFill>
-                    <a:blip r:embed="rId30"/>
-                    <a:stretch>
-                      <a:fillRect/>
-                    </a:stretch>
-                  </pic:blipFill>
-                  <pic:spPr>
-                    <a:xfrm>
-                      <a:off x="0" y="0"/>
-                      <a:ext cx="5940425" cy="3409950"/>
-                    </a:xfrm>
-                    <a:prstGeom prst="rect">
-                      <a:avLst/>
-                    </a:prstGeom>
-                  </pic:spPr>
-                </pic:pic>
-              </a:graphicData>
-            </a:graphic>
-          </wp:inline>
-        </w:drawing>
-      </w:r>
-    </w:p>
-    <w:p>
-      <w:pPr>
-        <w:rPr>
-          <w:lang w:eastAsia="ru-RU"/>
-        </w:rPr>
-      </w:pPr>
-    </w:p>
-    <w:p>
-      <w:pPr>
-        <w:suppressAutoHyphens w:val="0"/>
-        <w:spacing w:line="259" w:lineRule="auto"/>
-        <w:ind w:firstLine="0"/>
-        <w:contextualSpacing w:val="0"/>
-        <w:jc w:val="left"/>
-        <w:rPr>
-          <w:rFonts w:asciiTheme="minorHAnsi" w:hAnsiTheme="minorHAnsi"/>
-          <w:sz w:val="22"/>
-          <w:lang w:val="en-US"/>
-        </w:rPr>
-      </w:pPr>
-      <w:r>
-        <w:rPr>
-          <w:rFonts w:asciiTheme="minorHAnsi" w:hAnsiTheme="minorHAnsi"/>
-          <w:sz w:val="22"/>
-          <w:lang w:val="en-US"/>
-        </w:rPr>
-        <w:t>Surrogate random forest fig 2: real</w:t>
-      </w:r>
-    </w:p>
-    <w:p>
-      <w:pPr>
-        <w:suppressAutoHyphens w:val="0"/>
-        <w:spacing w:line="259" w:lineRule="auto"/>
-        <w:ind w:firstLine="0"/>
-        <w:contextualSpacing w:val="0"/>
-        <w:jc w:val="left"/>
-        <w:rPr>
-          <w:rFonts w:asciiTheme="minorHAnsi" w:hAnsiTheme="minorHAnsi"/>
-          <w:sz w:val="22"/>
-          <w:lang w:val="en-US"/>
-        </w:rPr>
-      </w:pPr>
-      <w:r>
-        <w:rPr>
-          <w:rFonts w:asciiTheme="minorHAnsi" w:hAnsiTheme="minorHAnsi"/>
-          <w:noProof/>
-          <w:sz w:val="22"/>
-        </w:rPr>
-        <w:drawing>
-          <wp:inline distT="0" distB="0" distL="0" distR="0" wp14:anchorId="2B129C5D" wp14:editId="0405599B">
-            <wp:extent cx="5940425" cy="3562985"/>
-            <wp:effectExtent l="0" t="0" r="3175" b="0"/>
-            <wp:docPr id="6" name="Рисунок 6"/>
             <wp:cNvGraphicFramePr>
               <a:graphicFrameLocks xmlns:a="http://schemas.openxmlformats.org/drawingml/2006/main" noChangeAspect="1"/>
             </wp:cNvGraphicFramePr>
@@ -26323,7 +26625,7 @@
                   <pic:spPr>
                     <a:xfrm>
                       <a:off x="0" y="0"/>
-                      <a:ext cx="5940425" cy="3562985"/>
+                      <a:ext cx="5940425" cy="3409950"/>
                     </a:xfrm>
                     <a:prstGeom prst="rect">
                       <a:avLst/>
@@ -26351,38 +26653,21 @@
       </w:pPr>
       <w:r>
         <w:rPr>
-          <w:rFonts w:asciiTheme="minorHAnsi" w:hAnsiTheme="minorHAnsi"/>
-          <w:sz w:val="22"/>
-          <w:lang w:val="en-US"/>
-        </w:rPr>
-        <w:t>Surrogate:</w:t>
-      </w:r>
-    </w:p>
-    <w:p>
-      <w:pPr>
-        <w:suppressAutoHyphens w:val="0"/>
-        <w:spacing w:line="259" w:lineRule="auto"/>
-        <w:ind w:firstLine="0"/>
-        <w:contextualSpacing w:val="0"/>
-        <w:jc w:val="left"/>
-        <w:rPr>
-          <w:rFonts w:asciiTheme="minorHAnsi" w:hAnsiTheme="minorHAnsi"/>
-          <w:sz w:val="22"/>
-          <w:lang w:val="en-US"/>
-        </w:rPr>
-      </w:pPr>
-      <w:r>
-        <w:rPr>
-          <w:rFonts w:asciiTheme="minorHAnsi" w:hAnsiTheme="minorHAnsi"/>
           <w:noProof/>
-          <w:sz w:val="22"/>
-        </w:rPr>
-        <w:lastRenderedPageBreak/>
+        </w:rPr>
         <w:drawing>
-          <wp:inline distT="0" distB="0" distL="0" distR="0" wp14:anchorId="5C4B3D2A" wp14:editId="4D765464">
-            <wp:extent cx="5940425" cy="3665855"/>
-            <wp:effectExtent l="0" t="0" r="3175" b="0"/>
-            <wp:docPr id="30" name="Рисунок 30"/>
+          <wp:anchor distT="0" distB="0" distL="114300" distR="114300" simplePos="0" relativeHeight="251680768" behindDoc="0" locked="0" layoutInCell="1" allowOverlap="1" wp14:anchorId="2626A1A3" wp14:editId="03706634">
+            <wp:simplePos x="0" y="0"/>
+            <wp:positionH relativeFrom="column">
+              <wp:posOffset>-175836</wp:posOffset>
+            </wp:positionH>
+            <wp:positionV relativeFrom="paragraph">
+              <wp:posOffset>263879</wp:posOffset>
+            </wp:positionV>
+            <wp:extent cx="6120130" cy="3657600"/>
+            <wp:effectExtent l="0" t="0" r="0" b="0"/>
+            <wp:wrapTopAndBottom/>
+            <wp:docPr id="18" name="Рисунок 18"/>
             <wp:cNvGraphicFramePr>
               <a:graphicFrameLocks xmlns:a="http://schemas.openxmlformats.org/drawingml/2006/main" noChangeAspect="1"/>
             </wp:cNvGraphicFramePr>
@@ -26394,7 +26679,13 @@
                     <pic:cNvPicPr/>
                   </pic:nvPicPr>
                   <pic:blipFill>
-                    <a:blip r:embed="rId32"/>
+                    <a:blip r:embed="rId32">
+                      <a:extLst>
+                        <a:ext uri="{28A0092B-C50C-407E-A947-70E740481C1C}">
+                          <a14:useLocalDpi xmlns:a14="http://schemas.microsoft.com/office/drawing/2010/main" val="0"/>
+                        </a:ext>
+                      </a:extLst>
+                    </a:blip>
                     <a:stretch>
                       <a:fillRect/>
                     </a:stretch>
@@ -26402,7 +26693,7 @@
                   <pic:spPr>
                     <a:xfrm>
                       <a:off x="0" y="0"/>
-                      <a:ext cx="5940425" cy="3665855"/>
+                      <a:ext cx="6120130" cy="3657600"/>
                     </a:xfrm>
                     <a:prstGeom prst="rect">
                       <a:avLst/>
@@ -26411,9 +26702,43 @@
                 </pic:pic>
               </a:graphicData>
             </a:graphic>
-          </wp:inline>
+          </wp:anchor>
         </w:drawing>
       </w:r>
+      <w:r>
+        <w:rPr>
+          <w:rFonts w:asciiTheme="minorHAnsi" w:hAnsiTheme="minorHAnsi"/>
+          <w:sz w:val="22"/>
+          <w:lang w:val="en-US"/>
+        </w:rPr>
+        <w:t xml:space="preserve">Modified </w:t>
+      </w:r>
+      <w:proofErr w:type="spellStart"/>
+      <w:r>
+        <w:rPr>
+          <w:rFonts w:asciiTheme="minorHAnsi" w:hAnsiTheme="minorHAnsi"/>
+          <w:sz w:val="22"/>
+          <w:lang w:val="en-US"/>
+        </w:rPr>
+        <w:t>permut</w:t>
+      </w:r>
+      <w:proofErr w:type="spellEnd"/>
+      <w:r>
+        <w:rPr>
+          <w:rFonts w:asciiTheme="minorHAnsi" w:hAnsiTheme="minorHAnsi"/>
+          <w:sz w:val="22"/>
+          <w:lang w:val="en-US"/>
+        </w:rPr>
+        <w:t xml:space="preserve"> import fig 2</w:t>
+      </w:r>
+    </w:p>
+    <w:p>
+      <w:pPr>
+        <w:ind w:firstLine="0"/>
+        <w:rPr>
+          <w:lang w:val="en-US" w:eastAsia="ru-RU"/>
+        </w:rPr>
+      </w:pPr>
     </w:p>
     <w:p>
       <w:pPr>
@@ -26434,7 +26759,7 @@
           <w:sz w:val="22"/>
           <w:lang w:val="en-US"/>
         </w:rPr>
-        <w:t>train scores = [1. 1. 1. 1. 1.]</w:t>
+        <w:t>Surrogate random forest fig 2: real</w:t>
       </w:r>
     </w:p>
     <w:p>
@@ -26453,163 +26778,15 @@
       <w:r>
         <w:rPr>
           <w:rFonts w:asciiTheme="minorHAnsi" w:hAnsiTheme="minorHAnsi"/>
-          <w:sz w:val="22"/>
-          <w:lang w:val="en-US"/>
-        </w:rPr>
-        <w:t>mean score = 1.00000 +/- 0.00000</w:t>
-      </w:r>
-    </w:p>
-    <w:p>
-      <w:pPr>
-        <w:suppressAutoHyphens w:val="0"/>
-        <w:spacing w:line="259" w:lineRule="auto"/>
-        <w:ind w:firstLine="0"/>
-        <w:contextualSpacing w:val="0"/>
-        <w:jc w:val="left"/>
-        <w:rPr>
-          <w:rFonts w:asciiTheme="minorHAnsi" w:hAnsiTheme="minorHAnsi"/>
-          <w:sz w:val="22"/>
-          <w:lang w:val="en-US"/>
-        </w:rPr>
-      </w:pPr>
-      <w:r>
-        <w:rPr>
-          <w:rFonts w:asciiTheme="minorHAnsi" w:hAnsiTheme="minorHAnsi"/>
-          <w:sz w:val="22"/>
-          <w:lang w:val="en-US"/>
-        </w:rPr>
-        <w:t>test score = [0.86590031 0.8665263 0.86342334 0.87133953 0.8588441]</w:t>
-      </w:r>
-    </w:p>
-    <w:p>
-      <w:pPr>
-        <w:suppressAutoHyphens w:val="0"/>
-        <w:spacing w:line="259" w:lineRule="auto"/>
-        <w:ind w:firstLine="0"/>
-        <w:contextualSpacing w:val="0"/>
-        <w:jc w:val="left"/>
-        <w:rPr>
-          <w:rFonts w:asciiTheme="minorHAnsi" w:hAnsiTheme="minorHAnsi"/>
-          <w:sz w:val="22"/>
-          <w:lang w:val="en-US"/>
-        </w:rPr>
-      </w:pPr>
-      <w:r>
-        <w:rPr>
-          <w:rFonts w:asciiTheme="minorHAnsi" w:hAnsiTheme="minorHAnsi"/>
-          <w:sz w:val="22"/>
-          <w:lang w:val="en-US"/>
-        </w:rPr>
-        <w:t>mean score = 0.86521 +/- 0.00409</w:t>
-      </w:r>
-    </w:p>
-    <w:p>
-      <w:pPr>
-        <w:rPr>
-          <w:lang w:val="en-US" w:eastAsia="ru-RU"/>
-        </w:rPr>
-      </w:pPr>
-    </w:p>
-    <w:p>
-      <w:pPr>
-        <w:pStyle w:val="2"/>
-        <w:rPr>
-          <w:lang w:val="en-US"/>
-        </w:rPr>
-      </w:pPr>
-      <w:bookmarkStart w:id="23" w:name="_Toc103586476"/>
-      <w:r>
-        <w:rPr>
-          <w:lang w:val="en-US"/>
-        </w:rPr>
-        <w:t>4.4</w:t>
-      </w:r>
-      <w:r>
-        <w:rPr>
-          <w:rFonts w:eastAsia="Times New Roman"/>
-          <w:lang w:val="en-US" w:eastAsia="ru-RU"/>
-        </w:rPr>
-        <w:t xml:space="preserve"> </w:t>
-      </w:r>
-      <w:r>
-        <w:rPr>
-          <w:rFonts w:eastAsia="Times New Roman"/>
-          <w:lang w:eastAsia="ru-RU"/>
-        </w:rPr>
-        <w:t>П</w:t>
-      </w:r>
-      <w:r>
-        <w:rPr>
-          <w:rFonts w:eastAsia="Times New Roman"/>
-          <w:lang w:eastAsia="ru-RU"/>
-        </w:rPr>
-        <w:t>одбор</w:t>
-      </w:r>
-      <w:r>
-        <w:rPr>
-          <w:rFonts w:eastAsia="Times New Roman"/>
-          <w:lang w:val="en-US" w:eastAsia="ru-RU"/>
-        </w:rPr>
-        <w:t xml:space="preserve"> </w:t>
-      </w:r>
-      <w:proofErr w:type="spellStart"/>
-      <w:r>
-        <w:rPr>
-          <w:rFonts w:eastAsia="Times New Roman"/>
-          <w:lang w:eastAsia="ru-RU"/>
-        </w:rPr>
-        <w:t>гиперпараметров</w:t>
-      </w:r>
-      <w:bookmarkEnd w:id="23"/>
-      <w:proofErr w:type="spellEnd"/>
-    </w:p>
-    <w:p>
-      <w:pPr>
-        <w:suppressAutoHyphens w:val="0"/>
-        <w:spacing w:line="259" w:lineRule="auto"/>
-        <w:ind w:firstLine="0"/>
-        <w:contextualSpacing w:val="0"/>
-        <w:jc w:val="left"/>
-        <w:rPr>
-          <w:rFonts w:asciiTheme="minorHAnsi" w:hAnsiTheme="minorHAnsi"/>
-          <w:sz w:val="22"/>
-          <w:lang w:val="en-US"/>
-        </w:rPr>
-      </w:pPr>
-      <w:r>
-        <w:rPr>
-          <w:rFonts w:asciiTheme="minorHAnsi" w:hAnsiTheme="minorHAnsi"/>
-          <w:sz w:val="22"/>
-          <w:lang w:val="en-US"/>
-        </w:rPr>
-        <w:t>Perm import fig 3</w:t>
-      </w:r>
-    </w:p>
-    <w:p>
-      <w:pPr>
-        <w:suppressAutoHyphens w:val="0"/>
-        <w:spacing w:line="259" w:lineRule="auto"/>
-        <w:ind w:firstLine="0"/>
-        <w:contextualSpacing w:val="0"/>
-        <w:jc w:val="left"/>
-        <w:rPr>
-          <w:rFonts w:asciiTheme="minorHAnsi" w:hAnsiTheme="minorHAnsi"/>
-          <w:sz w:val="22"/>
-          <w:lang w:val="en-US"/>
-        </w:rPr>
-      </w:pPr>
-      <w:r>
-        <w:rPr>
-          <w:rFonts w:asciiTheme="minorHAnsi" w:hAnsiTheme="minorHAnsi"/>
           <w:noProof/>
           <w:sz w:val="22"/>
         </w:rPr>
         <w:lastRenderedPageBreak/>
         <w:drawing>
-          <wp:inline distT="0" distB="0" distL="0" distR="0" wp14:anchorId="4F905BE4" wp14:editId="70221251">
-            <wp:extent cx="5940425" cy="3356610"/>
+          <wp:inline distT="0" distB="0" distL="0" distR="0" wp14:anchorId="2B129C5D" wp14:editId="0405599B">
+            <wp:extent cx="5940425" cy="3562985"/>
             <wp:effectExtent l="0" t="0" r="3175" b="0"/>
-            <wp:docPr id="35" name="Рисунок 35"/>
+            <wp:docPr id="6" name="Рисунок 6"/>
             <wp:cNvGraphicFramePr>
               <a:graphicFrameLocks xmlns:a="http://schemas.openxmlformats.org/drawingml/2006/main" noChangeAspect="1"/>
             </wp:cNvGraphicFramePr>
@@ -26629,7 +26806,7 @@
                   <pic:spPr>
                     <a:xfrm>
                       <a:off x="0" y="0"/>
-                      <a:ext cx="5940425" cy="3356610"/>
+                      <a:ext cx="5940425" cy="3562985"/>
                     </a:xfrm>
                     <a:prstGeom prst="rect">
                       <a:avLst/>
@@ -26644,16 +26821,6 @@
     </w:p>
     <w:p>
       <w:pPr>
-        <w:ind w:firstLine="0"/>
-        <w:rPr>
-          <w:rFonts w:cs="Times New Roman"/>
-          <w:szCs w:val="28"/>
-          <w:shd w:val="clear" w:color="auto" w:fill="FFFFFF"/>
-        </w:rPr>
-      </w:pPr>
-    </w:p>
-    <w:p>
-      <w:pPr>
         <w:suppressAutoHyphens w:val="0"/>
         <w:spacing w:line="259" w:lineRule="auto"/>
         <w:ind w:firstLine="0"/>
@@ -26671,7 +26838,7 @@
           <w:sz w:val="22"/>
           <w:lang w:val="en-US"/>
         </w:rPr>
-        <w:t>surrogate random forest fig 3: real</w:t>
+        <w:t>Surrogate:</w:t>
       </w:r>
     </w:p>
     <w:p>
@@ -26694,10 +26861,10 @@
           <w:sz w:val="22"/>
         </w:rPr>
         <w:drawing>
-          <wp:inline distT="0" distB="0" distL="0" distR="0" wp14:anchorId="66259B1E" wp14:editId="4BBCCB1A">
-            <wp:extent cx="5940425" cy="3501390"/>
-            <wp:effectExtent l="0" t="0" r="3175" b="3810"/>
-            <wp:docPr id="13" name="Рисунок 13"/>
+          <wp:inline distT="0" distB="0" distL="0" distR="0" wp14:anchorId="5C4B3D2A" wp14:editId="4D765464">
+            <wp:extent cx="5940425" cy="3665855"/>
+            <wp:effectExtent l="0" t="0" r="3175" b="0"/>
+            <wp:docPr id="30" name="Рисунок 30"/>
             <wp:cNvGraphicFramePr>
               <a:graphicFrameLocks xmlns:a="http://schemas.openxmlformats.org/drawingml/2006/main" noChangeAspect="1"/>
             </wp:cNvGraphicFramePr>
@@ -26717,7 +26884,7 @@
                   <pic:spPr>
                     <a:xfrm>
                       <a:off x="0" y="0"/>
-                      <a:ext cx="5940425" cy="3501390"/>
+                      <a:ext cx="5940425" cy="3665855"/>
                     </a:xfrm>
                     <a:prstGeom prst="rect">
                       <a:avLst/>
@@ -26749,7 +26916,7 @@
           <w:sz w:val="22"/>
           <w:lang w:val="en-US"/>
         </w:rPr>
-        <w:t>surrogate:</w:t>
+        <w:t>train scores = [1. 1. 1. 1. 1.]</w:t>
       </w:r>
     </w:p>
     <w:p>
@@ -26768,15 +26935,163 @@
       <w:r>
         <w:rPr>
           <w:rFonts w:asciiTheme="minorHAnsi" w:hAnsiTheme="minorHAnsi"/>
+          <w:sz w:val="22"/>
+          <w:lang w:val="en-US"/>
+        </w:rPr>
+        <w:t>mean score = 1.00000 +/- 0.00000</w:t>
+      </w:r>
+    </w:p>
+    <w:p>
+      <w:pPr>
+        <w:suppressAutoHyphens w:val="0"/>
+        <w:spacing w:line="259" w:lineRule="auto"/>
+        <w:ind w:firstLine="0"/>
+        <w:contextualSpacing w:val="0"/>
+        <w:jc w:val="left"/>
+        <w:rPr>
+          <w:rFonts w:asciiTheme="minorHAnsi" w:hAnsiTheme="minorHAnsi"/>
+          <w:sz w:val="22"/>
+          <w:lang w:val="en-US"/>
+        </w:rPr>
+      </w:pPr>
+      <w:r>
+        <w:rPr>
+          <w:rFonts w:asciiTheme="minorHAnsi" w:hAnsiTheme="minorHAnsi"/>
+          <w:sz w:val="22"/>
+          <w:lang w:val="en-US"/>
+        </w:rPr>
+        <w:t>test score = [0.86590031 0.8665263 0.86342334 0.87133953 0.8588441]</w:t>
+      </w:r>
+    </w:p>
+    <w:p>
+      <w:pPr>
+        <w:suppressAutoHyphens w:val="0"/>
+        <w:spacing w:line="259" w:lineRule="auto"/>
+        <w:ind w:firstLine="0"/>
+        <w:contextualSpacing w:val="0"/>
+        <w:jc w:val="left"/>
+        <w:rPr>
+          <w:rFonts w:asciiTheme="minorHAnsi" w:hAnsiTheme="minorHAnsi"/>
+          <w:sz w:val="22"/>
+          <w:lang w:val="en-US"/>
+        </w:rPr>
+      </w:pPr>
+      <w:r>
+        <w:rPr>
+          <w:rFonts w:asciiTheme="minorHAnsi" w:hAnsiTheme="minorHAnsi"/>
+          <w:sz w:val="22"/>
+          <w:lang w:val="en-US"/>
+        </w:rPr>
+        <w:t>mean score = 0.86521 +/- 0.00409</w:t>
+      </w:r>
+    </w:p>
+    <w:p>
+      <w:pPr>
+        <w:rPr>
+          <w:lang w:val="en-US" w:eastAsia="ru-RU"/>
+        </w:rPr>
+      </w:pPr>
+    </w:p>
+    <w:p>
+      <w:pPr>
+        <w:pStyle w:val="2"/>
+        <w:rPr>
+          <w:lang w:val="en-US"/>
+        </w:rPr>
+      </w:pPr>
+      <w:bookmarkStart w:id="23" w:name="_Toc103586476"/>
+      <w:r>
+        <w:rPr>
+          <w:lang w:val="en-US"/>
+        </w:rPr>
+        <w:lastRenderedPageBreak/>
+        <w:t>4.4</w:t>
+      </w:r>
+      <w:r>
+        <w:rPr>
+          <w:rFonts w:eastAsia="Times New Roman"/>
+          <w:lang w:val="en-US" w:eastAsia="ru-RU"/>
+        </w:rPr>
+        <w:t xml:space="preserve"> </w:t>
+      </w:r>
+      <w:r>
+        <w:rPr>
+          <w:rFonts w:eastAsia="Times New Roman"/>
+          <w:lang w:eastAsia="ru-RU"/>
+        </w:rPr>
+        <w:t>П</w:t>
+      </w:r>
+      <w:r>
+        <w:rPr>
+          <w:rFonts w:eastAsia="Times New Roman"/>
+          <w:lang w:eastAsia="ru-RU"/>
+        </w:rPr>
+        <w:t>одбор</w:t>
+      </w:r>
+      <w:r>
+        <w:rPr>
+          <w:rFonts w:eastAsia="Times New Roman"/>
+          <w:lang w:val="en-US" w:eastAsia="ru-RU"/>
+        </w:rPr>
+        <w:t xml:space="preserve"> </w:t>
+      </w:r>
+      <w:proofErr w:type="spellStart"/>
+      <w:r>
+        <w:rPr>
+          <w:rFonts w:eastAsia="Times New Roman"/>
+          <w:lang w:eastAsia="ru-RU"/>
+        </w:rPr>
+        <w:t>гиперпараметров</w:t>
+      </w:r>
+      <w:bookmarkEnd w:id="23"/>
+      <w:proofErr w:type="spellEnd"/>
+    </w:p>
+    <w:p>
+      <w:pPr>
+        <w:suppressAutoHyphens w:val="0"/>
+        <w:spacing w:line="259" w:lineRule="auto"/>
+        <w:ind w:firstLine="0"/>
+        <w:contextualSpacing w:val="0"/>
+        <w:jc w:val="left"/>
+        <w:rPr>
+          <w:rFonts w:asciiTheme="minorHAnsi" w:hAnsiTheme="minorHAnsi"/>
+          <w:sz w:val="22"/>
+          <w:lang w:val="en-US"/>
+        </w:rPr>
+      </w:pPr>
+      <w:r>
+        <w:rPr>
+          <w:rFonts w:asciiTheme="minorHAnsi" w:hAnsiTheme="minorHAnsi"/>
+          <w:sz w:val="22"/>
+          <w:lang w:val="en-US"/>
+        </w:rPr>
+        <w:t>Perm import fig 3</w:t>
+      </w:r>
+    </w:p>
+    <w:p>
+      <w:pPr>
+        <w:suppressAutoHyphens w:val="0"/>
+        <w:spacing w:line="259" w:lineRule="auto"/>
+        <w:ind w:firstLine="0"/>
+        <w:contextualSpacing w:val="0"/>
+        <w:jc w:val="left"/>
+        <w:rPr>
+          <w:rFonts w:asciiTheme="minorHAnsi" w:hAnsiTheme="minorHAnsi"/>
+          <w:sz w:val="22"/>
+          <w:lang w:val="en-US"/>
+        </w:rPr>
+      </w:pPr>
+      <w:r>
+        <w:rPr>
+          <w:rFonts w:asciiTheme="minorHAnsi" w:hAnsiTheme="minorHAnsi"/>
           <w:noProof/>
           <w:sz w:val="22"/>
         </w:rPr>
-        <w:lastRenderedPageBreak/>
         <w:drawing>
-          <wp:inline distT="0" distB="0" distL="0" distR="0" wp14:anchorId="24C8924B" wp14:editId="3DA105A9">
-            <wp:extent cx="5940425" cy="3524885"/>
+          <wp:inline distT="0" distB="0" distL="0" distR="0" wp14:anchorId="4F905BE4" wp14:editId="70221251">
+            <wp:extent cx="5940425" cy="3356610"/>
             <wp:effectExtent l="0" t="0" r="3175" b="0"/>
-            <wp:docPr id="12" name="Рисунок 12"/>
+            <wp:docPr id="35" name="Рисунок 35"/>
             <wp:cNvGraphicFramePr>
               <a:graphicFrameLocks xmlns:a="http://schemas.openxmlformats.org/drawingml/2006/main" noChangeAspect="1"/>
             </wp:cNvGraphicFramePr>
@@ -26796,6 +27111,268 @@
                   <pic:spPr>
                     <a:xfrm>
                       <a:off x="0" y="0"/>
+                      <a:ext cx="5940425" cy="3356610"/>
+                    </a:xfrm>
+                    <a:prstGeom prst="rect">
+                      <a:avLst/>
+                    </a:prstGeom>
+                  </pic:spPr>
+                </pic:pic>
+              </a:graphicData>
+            </a:graphic>
+          </wp:inline>
+        </w:drawing>
+      </w:r>
+    </w:p>
+    <w:p>
+      <w:pPr>
+        <w:suppressAutoHyphens w:val="0"/>
+        <w:spacing w:line="259" w:lineRule="auto"/>
+        <w:ind w:firstLine="0"/>
+        <w:contextualSpacing w:val="0"/>
+        <w:jc w:val="left"/>
+        <w:rPr>
+          <w:rFonts w:asciiTheme="minorHAnsi" w:hAnsiTheme="minorHAnsi"/>
+          <w:sz w:val="22"/>
+          <w:lang w:val="en-US"/>
+        </w:rPr>
+      </w:pPr>
+      <w:r>
+        <w:rPr>
+          <w:rFonts w:asciiTheme="minorHAnsi" w:hAnsiTheme="minorHAnsi"/>
+          <w:sz w:val="22"/>
+          <w:lang w:val="en-US"/>
+        </w:rPr>
+        <w:t xml:space="preserve">Modified </w:t>
+      </w:r>
+      <w:proofErr w:type="spellStart"/>
+      <w:r>
+        <w:rPr>
+          <w:rFonts w:asciiTheme="minorHAnsi" w:hAnsiTheme="minorHAnsi"/>
+          <w:sz w:val="22"/>
+          <w:lang w:val="en-US"/>
+        </w:rPr>
+        <w:t>permut</w:t>
+      </w:r>
+      <w:proofErr w:type="spellEnd"/>
+      <w:r>
+        <w:rPr>
+          <w:rFonts w:asciiTheme="minorHAnsi" w:hAnsiTheme="minorHAnsi"/>
+          <w:sz w:val="22"/>
+          <w:lang w:val="en-US"/>
+        </w:rPr>
+        <w:t xml:space="preserve"> import fig 3</w:t>
+      </w:r>
+    </w:p>
+    <w:p>
+      <w:pPr>
+        <w:suppressAutoHyphens w:val="0"/>
+        <w:spacing w:line="259" w:lineRule="auto"/>
+        <w:ind w:firstLine="0"/>
+        <w:contextualSpacing w:val="0"/>
+        <w:jc w:val="left"/>
+        <w:rPr>
+          <w:rFonts w:asciiTheme="minorHAnsi" w:hAnsiTheme="minorHAnsi"/>
+          <w:sz w:val="22"/>
+          <w:lang w:val="en-US"/>
+        </w:rPr>
+      </w:pPr>
+      <w:r>
+        <w:rPr>
+          <w:noProof/>
+        </w:rPr>
+        <w:drawing>
+          <wp:inline distT="0" distB="0" distL="0" distR="0" wp14:anchorId="4120F436" wp14:editId="2AF10EC8">
+            <wp:extent cx="5773479" cy="3401908"/>
+            <wp:effectExtent l="0" t="0" r="0" b="8255"/>
+            <wp:docPr id="8" name="Рисунок 8"/>
+            <wp:cNvGraphicFramePr>
+              <a:graphicFrameLocks xmlns:a="http://schemas.openxmlformats.org/drawingml/2006/main" noChangeAspect="1"/>
+            </wp:cNvGraphicFramePr>
+            <a:graphic xmlns:a="http://schemas.openxmlformats.org/drawingml/2006/main">
+              <a:graphicData uri="http://schemas.openxmlformats.org/drawingml/2006/picture">
+                <pic:pic xmlns:pic="http://schemas.openxmlformats.org/drawingml/2006/picture">
+                  <pic:nvPicPr>
+                    <pic:cNvPr id="1" name=""/>
+                    <pic:cNvPicPr/>
+                  </pic:nvPicPr>
+                  <pic:blipFill>
+                    <a:blip r:embed="rId36"/>
+                    <a:stretch>
+                      <a:fillRect/>
+                    </a:stretch>
+                  </pic:blipFill>
+                  <pic:spPr>
+                    <a:xfrm>
+                      <a:off x="0" y="0"/>
+                      <a:ext cx="5780171" cy="3405851"/>
+                    </a:xfrm>
+                    <a:prstGeom prst="rect">
+                      <a:avLst/>
+                    </a:prstGeom>
+                  </pic:spPr>
+                </pic:pic>
+              </a:graphicData>
+            </a:graphic>
+          </wp:inline>
+        </w:drawing>
+      </w:r>
+    </w:p>
+    <w:p>
+      <w:pPr>
+        <w:ind w:firstLine="0"/>
+        <w:rPr>
+          <w:rFonts w:cs="Times New Roman"/>
+          <w:szCs w:val="28"/>
+          <w:shd w:val="clear" w:color="auto" w:fill="FFFFFF"/>
+          <w:lang w:val="en-US"/>
+        </w:rPr>
+      </w:pPr>
+    </w:p>
+    <w:p>
+      <w:pPr>
+        <w:suppressAutoHyphens w:val="0"/>
+        <w:spacing w:line="259" w:lineRule="auto"/>
+        <w:ind w:firstLine="0"/>
+        <w:contextualSpacing w:val="0"/>
+        <w:jc w:val="left"/>
+        <w:rPr>
+          <w:rFonts w:asciiTheme="minorHAnsi" w:hAnsiTheme="minorHAnsi"/>
+          <w:sz w:val="22"/>
+          <w:lang w:val="en-US"/>
+        </w:rPr>
+      </w:pPr>
+      <w:r>
+        <w:rPr>
+          <w:rFonts w:asciiTheme="minorHAnsi" w:hAnsiTheme="minorHAnsi"/>
+          <w:sz w:val="22"/>
+          <w:lang w:val="en-US"/>
+        </w:rPr>
+        <w:t>surrogate random forest fig 3: real</w:t>
+      </w:r>
+    </w:p>
+    <w:p>
+      <w:pPr>
+        <w:suppressAutoHyphens w:val="0"/>
+        <w:spacing w:line="259" w:lineRule="auto"/>
+        <w:ind w:firstLine="0"/>
+        <w:contextualSpacing w:val="0"/>
+        <w:jc w:val="left"/>
+        <w:rPr>
+          <w:rFonts w:asciiTheme="minorHAnsi" w:hAnsiTheme="minorHAnsi"/>
+          <w:sz w:val="22"/>
+          <w:lang w:val="en-US"/>
+        </w:rPr>
+      </w:pPr>
+      <w:r>
+        <w:rPr>
+          <w:rFonts w:asciiTheme="minorHAnsi" w:hAnsiTheme="minorHAnsi"/>
+          <w:noProof/>
+          <w:sz w:val="22"/>
+        </w:rPr>
+        <w:lastRenderedPageBreak/>
+        <w:drawing>
+          <wp:inline distT="0" distB="0" distL="0" distR="0" wp14:anchorId="66259B1E" wp14:editId="4BBCCB1A">
+            <wp:extent cx="5940425" cy="3501390"/>
+            <wp:effectExtent l="0" t="0" r="3175" b="3810"/>
+            <wp:docPr id="13" name="Рисунок 13"/>
+            <wp:cNvGraphicFramePr>
+              <a:graphicFrameLocks xmlns:a="http://schemas.openxmlformats.org/drawingml/2006/main" noChangeAspect="1"/>
+            </wp:cNvGraphicFramePr>
+            <a:graphic xmlns:a="http://schemas.openxmlformats.org/drawingml/2006/main">
+              <a:graphicData uri="http://schemas.openxmlformats.org/drawingml/2006/picture">
+                <pic:pic xmlns:pic="http://schemas.openxmlformats.org/drawingml/2006/picture">
+                  <pic:nvPicPr>
+                    <pic:cNvPr id="1" name=""/>
+                    <pic:cNvPicPr/>
+                  </pic:nvPicPr>
+                  <pic:blipFill>
+                    <a:blip r:embed="rId37"/>
+                    <a:stretch>
+                      <a:fillRect/>
+                    </a:stretch>
+                  </pic:blipFill>
+                  <pic:spPr>
+                    <a:xfrm>
+                      <a:off x="0" y="0"/>
+                      <a:ext cx="5940425" cy="3501390"/>
+                    </a:xfrm>
+                    <a:prstGeom prst="rect">
+                      <a:avLst/>
+                    </a:prstGeom>
+                  </pic:spPr>
+                </pic:pic>
+              </a:graphicData>
+            </a:graphic>
+          </wp:inline>
+        </w:drawing>
+      </w:r>
+    </w:p>
+    <w:p>
+      <w:pPr>
+        <w:suppressAutoHyphens w:val="0"/>
+        <w:spacing w:line="259" w:lineRule="auto"/>
+        <w:ind w:firstLine="0"/>
+        <w:contextualSpacing w:val="0"/>
+        <w:jc w:val="left"/>
+        <w:rPr>
+          <w:rFonts w:asciiTheme="minorHAnsi" w:hAnsiTheme="minorHAnsi"/>
+          <w:sz w:val="22"/>
+          <w:lang w:val="en-US"/>
+        </w:rPr>
+      </w:pPr>
+      <w:r>
+        <w:rPr>
+          <w:rFonts w:asciiTheme="minorHAnsi" w:hAnsiTheme="minorHAnsi"/>
+          <w:sz w:val="22"/>
+          <w:lang w:val="en-US"/>
+        </w:rPr>
+        <w:t>surrogate:</w:t>
+      </w:r>
+    </w:p>
+    <w:p>
+      <w:pPr>
+        <w:suppressAutoHyphens w:val="0"/>
+        <w:spacing w:line="259" w:lineRule="auto"/>
+        <w:ind w:firstLine="0"/>
+        <w:contextualSpacing w:val="0"/>
+        <w:jc w:val="left"/>
+        <w:rPr>
+          <w:rFonts w:asciiTheme="minorHAnsi" w:hAnsiTheme="minorHAnsi"/>
+          <w:sz w:val="22"/>
+          <w:lang w:val="en-US"/>
+        </w:rPr>
+      </w:pPr>
+      <w:r>
+        <w:rPr>
+          <w:rFonts w:asciiTheme="minorHAnsi" w:hAnsiTheme="minorHAnsi"/>
+          <w:noProof/>
+          <w:sz w:val="22"/>
+        </w:rPr>
+        <w:drawing>
+          <wp:inline distT="0" distB="0" distL="0" distR="0" wp14:anchorId="24C8924B" wp14:editId="3DA105A9">
+            <wp:extent cx="5940425" cy="3524885"/>
+            <wp:effectExtent l="0" t="0" r="3175" b="0"/>
+            <wp:docPr id="12" name="Рисунок 12"/>
+            <wp:cNvGraphicFramePr>
+              <a:graphicFrameLocks xmlns:a="http://schemas.openxmlformats.org/drawingml/2006/main" noChangeAspect="1"/>
+            </wp:cNvGraphicFramePr>
+            <a:graphic xmlns:a="http://schemas.openxmlformats.org/drawingml/2006/main">
+              <a:graphicData uri="http://schemas.openxmlformats.org/drawingml/2006/picture">
+                <pic:pic xmlns:pic="http://schemas.openxmlformats.org/drawingml/2006/picture">
+                  <pic:nvPicPr>
+                    <pic:cNvPr id="1" name=""/>
+                    <pic:cNvPicPr/>
+                  </pic:nvPicPr>
+                  <pic:blipFill>
+                    <a:blip r:embed="rId38"/>
+                    <a:stretch>
+                      <a:fillRect/>
+                    </a:stretch>
+                  </pic:blipFill>
+                  <pic:spPr>
+                    <a:xfrm>
+                      <a:off x="0" y="0"/>
                       <a:ext cx="5940425" cy="3524885"/>
                     </a:xfrm>
                     <a:prstGeom prst="rect">
@@ -30058,16 +30635,14 @@
         </w:rPr>
         <w:t xml:space="preserve"> L. – New </w:t>
       </w:r>
-      <w:proofErr w:type="gramStart"/>
-      <w:r>
-        <w:rPr>
-          <w:rFonts w:cs="Times New Roman"/>
-          <w:szCs w:val="28"/>
-          <w:lang w:val="en-US"/>
-        </w:rPr>
-        <w:t>York :</w:t>
-      </w:r>
-      <w:proofErr w:type="gramEnd"/>
+      <w:r>
+        <w:rPr>
+          <w:rFonts w:cs="Times New Roman"/>
+          <w:szCs w:val="28"/>
+          <w:lang w:val="en-US"/>
+        </w:rPr>
+        <w:t>York:</w:t>
+      </w:r>
       <w:r>
         <w:rPr>
           <w:rFonts w:cs="Times New Roman"/>
@@ -30106,7 +30681,7 @@
       </w:pPr>
     </w:p>
     <w:sectPr>
-      <w:footerReference w:type="default" r:id="rId36"/>
+      <w:footerReference w:type="default" r:id="rId39"/>
       <w:pgSz w:w="11906" w:h="16838" w:code="9"/>
       <w:pgMar w:top="1134" w:right="567" w:bottom="1134" w:left="1701" w:header="0" w:footer="660" w:gutter="0"/>
       <w:cols w:space="708"/>
@@ -34555,6 +35130,7 @@
   <w:style w:type="character" w:default="1" w:styleId="a0">
     <w:name w:val="Default Paragraph Font"/>
     <w:uiPriority w:val="1"/>
+    <w:semiHidden/>
     <w:unhideWhenUsed/>
   </w:style>
   <w:style w:type="table" w:default="1" w:styleId="a1">

</xml_diff>